<commit_message>
updated Progress Log and Meeting Minutes
</commit_message>
<xml_diff>
--- a/Reports--Progress Log--Meeting Minutes/Progress Log/Progress Log.docx
+++ b/Reports--Progress Log--Meeting Minutes/Progress Log/Progress Log.docx
@@ -50,31 +50,7 @@
           <w:color w:val="1F2328"/>
           <w:shd w:val="clear" w:color="auto" w:fill="FFFFFF"/>
         </w:rPr>
-        <w:t xml:space="preserve">Identify </w:t>
-      </w:r>
-      <w:r>
-        <w:rPr>
-          <w:rFonts w:ascii="Segoe UI" w:hAnsi="Segoe UI" w:cs="Segoe UI"/>
-          <w:color w:val="1F2328"/>
-          <w:shd w:val="clear" w:color="auto" w:fill="FFFFFF"/>
-        </w:rPr>
-        <w:t>subsamples of large training datasets</w:t>
-      </w:r>
-      <w:r>
-        <w:rPr>
-          <w:rFonts w:ascii="Segoe UI" w:hAnsi="Segoe UI" w:cs="Segoe UI"/>
-          <w:color w:val="1F2328"/>
-          <w:shd w:val="clear" w:color="auto" w:fill="FFFFFF"/>
-        </w:rPr>
-        <w:t xml:space="preserve"> (these subsamples are assumed to share a similar structure and distribution as the whole dataset)</w:t>
-      </w:r>
-      <w:r>
-        <w:rPr>
-          <w:rFonts w:ascii="Segoe UI" w:hAnsi="Segoe UI" w:cs="Segoe UI"/>
-          <w:color w:val="1F2328"/>
-          <w:shd w:val="clear" w:color="auto" w:fill="FFFFFF"/>
-        </w:rPr>
-        <w:t xml:space="preserve"> so that neural network classifiers perform almost as well as they would if trained on the full original training data.</w:t>
+        <w:t>Identify subsamples of large training datasets (these subsamples are assumed to share a similar structure and distribution as the whole dataset) so that neural network classifiers perform almost as well as they would if trained on the full original training data.</w:t>
       </w:r>
     </w:p>
     <w:p>
@@ -348,19 +324,7 @@
               <w:rPr>
                 <w:rFonts w:ascii="Times New Roman" w:eastAsia="Times New Roman" w:hAnsi="Times New Roman" w:cs="Times New Roman"/>
               </w:rPr>
-              <w:t>Feb 08</w:t>
-            </w:r>
-            <w:r>
-              <w:rPr>
-                <w:rFonts w:ascii="Times New Roman" w:eastAsia="Times New Roman" w:hAnsi="Times New Roman" w:cs="Times New Roman"/>
-              </w:rPr>
-              <w:t>, 20</w:t>
-            </w:r>
-            <w:r>
-              <w:rPr>
-                <w:rFonts w:ascii="Times New Roman" w:eastAsia="Times New Roman" w:hAnsi="Times New Roman" w:cs="Times New Roman"/>
-              </w:rPr>
-              <w:t>24</w:t>
+              <w:t>Feb 08, 2024</w:t>
             </w:r>
           </w:p>
         </w:tc>
@@ -533,31 +497,7 @@
               <w:rPr>
                 <w:rFonts w:ascii="Times New Roman" w:eastAsia="Times New Roman" w:hAnsi="Times New Roman" w:cs="Times New Roman"/>
               </w:rPr>
-              <w:t>Feb</w:t>
-            </w:r>
-            <w:r>
-              <w:rPr>
-                <w:rFonts w:ascii="Times New Roman" w:eastAsia="Times New Roman" w:hAnsi="Times New Roman" w:cs="Times New Roman"/>
-              </w:rPr>
-              <w:t xml:space="preserve"> 1</w:t>
-            </w:r>
-            <w:r>
-              <w:rPr>
-                <w:rFonts w:ascii="Times New Roman" w:eastAsia="Times New Roman" w:hAnsi="Times New Roman" w:cs="Times New Roman"/>
-              </w:rPr>
-              <w:t>5</w:t>
-            </w:r>
-            <w:r>
-              <w:rPr>
-                <w:rFonts w:ascii="Times New Roman" w:eastAsia="Times New Roman" w:hAnsi="Times New Roman" w:cs="Times New Roman"/>
-              </w:rPr>
-              <w:t>, 202</w:t>
-            </w:r>
-            <w:r>
-              <w:rPr>
-                <w:rFonts w:ascii="Times New Roman" w:eastAsia="Times New Roman" w:hAnsi="Times New Roman" w:cs="Times New Roman"/>
-              </w:rPr>
-              <w:t>4</w:t>
+              <w:t>Feb 15, 2024</w:t>
             </w:r>
           </w:p>
         </w:tc>
@@ -664,8 +604,14 @@
               <w:rPr>
                 <w:rFonts w:ascii="Times New Roman" w:eastAsia="Times New Roman" w:hAnsi="Times New Roman" w:cs="Times New Roman"/>
               </w:rPr>
+              <w:t xml:space="preserve">Clean the code and upload to </w:t>
+            </w:r>
+            <w:r>
+              <w:rPr>
+                <w:rFonts w:ascii="Times New Roman" w:eastAsia="Times New Roman" w:hAnsi="Times New Roman" w:cs="Times New Roman"/>
+              </w:rPr>
               <w:lastRenderedPageBreak/>
-              <w:t>Clean the code and upload to GitHub</w:t>
+              <w:t>GitHub</w:t>
             </w:r>
           </w:p>
         </w:tc>
@@ -793,31 +739,7 @@
               <w:rPr>
                 <w:rFonts w:ascii="Times New Roman" w:eastAsia="Times New Roman" w:hAnsi="Times New Roman" w:cs="Times New Roman"/>
               </w:rPr>
-              <w:t>Feb</w:t>
-            </w:r>
-            <w:r>
-              <w:rPr>
-                <w:rFonts w:ascii="Times New Roman" w:eastAsia="Times New Roman" w:hAnsi="Times New Roman" w:cs="Times New Roman"/>
-              </w:rPr>
-              <w:t xml:space="preserve"> </w:t>
-            </w:r>
-            <w:r>
-              <w:rPr>
-                <w:rFonts w:ascii="Times New Roman" w:eastAsia="Times New Roman" w:hAnsi="Times New Roman" w:cs="Times New Roman"/>
-              </w:rPr>
-              <w:t>22</w:t>
-            </w:r>
-            <w:r>
-              <w:rPr>
-                <w:rFonts w:ascii="Times New Roman" w:eastAsia="Times New Roman" w:hAnsi="Times New Roman" w:cs="Times New Roman"/>
-              </w:rPr>
-              <w:t>, 202</w:t>
-            </w:r>
-            <w:r>
-              <w:rPr>
-                <w:rFonts w:ascii="Times New Roman" w:eastAsia="Times New Roman" w:hAnsi="Times New Roman" w:cs="Times New Roman"/>
-              </w:rPr>
-              <w:t>4</w:t>
+              <w:t>Feb 22, 2024</w:t>
             </w:r>
           </w:p>
           <w:p>
@@ -938,6 +860,381 @@
                 <w:rFonts w:ascii="Times New Roman" w:eastAsia="Times New Roman" w:hAnsi="Times New Roman" w:cs="Times New Roman"/>
               </w:rPr>
               <w:t xml:space="preserve">Apply Boltzmann-Shannon Interaction on singular values after applying SVD to the subsets. </w:t>
+            </w:r>
+          </w:p>
+        </w:tc>
+        <w:tc>
+          <w:tcPr>
+            <w:tcW w:w="3825" w:type="dxa"/>
+            <w:shd w:val="clear" w:color="auto" w:fill="auto"/>
+            <w:tcMar>
+              <w:top w:w="100" w:type="dxa"/>
+              <w:left w:w="100" w:type="dxa"/>
+              <w:bottom w:w="100" w:type="dxa"/>
+              <w:right w:w="100" w:type="dxa"/>
+            </w:tcMar>
+          </w:tcPr>
+          <w:p>
+            <w:pPr>
+              <w:widowControl w:val="0"/>
+              <w:spacing w:line="240" w:lineRule="auto"/>
+              <w:rPr>
+                <w:rFonts w:ascii="Times New Roman" w:eastAsia="Times New Roman" w:hAnsi="Times New Roman" w:cs="Times New Roman"/>
+              </w:rPr>
+            </w:pPr>
+            <w:r>
+              <w:rPr>
+                <w:rFonts w:ascii="Times New Roman" w:eastAsia="Times New Roman" w:hAnsi="Times New Roman" w:cs="Times New Roman"/>
+              </w:rPr>
+              <w:t>Xiao Wen</w:t>
+            </w:r>
+          </w:p>
+          <w:p>
+            <w:pPr>
+              <w:pStyle w:val="ListParagraph"/>
+              <w:widowControl w:val="0"/>
+              <w:numPr>
+                <w:ilvl w:val="0"/>
+                <w:numId w:val="13"/>
+              </w:numPr>
+              <w:spacing w:line="240" w:lineRule="auto"/>
+              <w:rPr>
+                <w:rFonts w:ascii="Times New Roman" w:eastAsia="Times New Roman" w:hAnsi="Times New Roman" w:cs="Times New Roman"/>
+              </w:rPr>
+            </w:pPr>
+            <w:r>
+              <w:rPr>
+                <w:rFonts w:ascii="Times New Roman" w:eastAsia="Times New Roman" w:hAnsi="Times New Roman" w:cs="Times New Roman"/>
+              </w:rPr>
+              <w:t>Done</w:t>
+            </w:r>
+          </w:p>
+          <w:p>
+            <w:pPr>
+              <w:pStyle w:val="ListParagraph"/>
+              <w:widowControl w:val="0"/>
+              <w:numPr>
+                <w:ilvl w:val="0"/>
+                <w:numId w:val="13"/>
+              </w:numPr>
+              <w:spacing w:line="240" w:lineRule="auto"/>
+              <w:rPr>
+                <w:rFonts w:ascii="Times New Roman" w:eastAsia="Times New Roman" w:hAnsi="Times New Roman" w:cs="Times New Roman"/>
+              </w:rPr>
+            </w:pPr>
+            <w:r>
+              <w:rPr>
+                <w:rFonts w:ascii="Times New Roman" w:eastAsia="Times New Roman" w:hAnsi="Times New Roman" w:cs="Times New Roman"/>
+              </w:rPr>
+              <w:t>Done</w:t>
+            </w:r>
+          </w:p>
+          <w:p>
+            <w:pPr>
+              <w:pStyle w:val="ListParagraph"/>
+              <w:widowControl w:val="0"/>
+              <w:numPr>
+                <w:ilvl w:val="0"/>
+                <w:numId w:val="13"/>
+              </w:numPr>
+              <w:spacing w:line="240" w:lineRule="auto"/>
+              <w:rPr>
+                <w:rFonts w:ascii="Times New Roman" w:eastAsia="Times New Roman" w:hAnsi="Times New Roman" w:cs="Times New Roman"/>
+              </w:rPr>
+            </w:pPr>
+            <w:r>
+              <w:rPr>
+                <w:rFonts w:ascii="Times New Roman" w:eastAsia="Times New Roman" w:hAnsi="Times New Roman" w:cs="Times New Roman"/>
+              </w:rPr>
+              <w:t xml:space="preserve">The MATLAB code of Boltzmann-Shannon Interaction Entropy has been translated and will be applied to the singular vector soon. </w:t>
+            </w:r>
+          </w:p>
+        </w:tc>
+      </w:tr>
+      <w:tr>
+        <w:tc>
+          <w:tcPr>
+            <w:tcW w:w="1455" w:type="dxa"/>
+            <w:shd w:val="clear" w:color="auto" w:fill="auto"/>
+            <w:tcMar>
+              <w:top w:w="100" w:type="dxa"/>
+              <w:left w:w="100" w:type="dxa"/>
+              <w:bottom w:w="100" w:type="dxa"/>
+              <w:right w:w="100" w:type="dxa"/>
+            </w:tcMar>
+          </w:tcPr>
+          <w:p>
+            <w:pPr>
+              <w:widowControl w:val="0"/>
+              <w:spacing w:line="240" w:lineRule="auto"/>
+              <w:rPr>
+                <w:rFonts w:ascii="Times New Roman" w:eastAsia="Times New Roman" w:hAnsi="Times New Roman" w:cs="Times New Roman"/>
+              </w:rPr>
+            </w:pPr>
+            <w:r>
+              <w:rPr>
+                <w:rFonts w:ascii="Times New Roman" w:eastAsia="Times New Roman" w:hAnsi="Times New Roman" w:cs="Times New Roman"/>
+              </w:rPr>
+              <w:t>March 1, 2024</w:t>
+            </w:r>
+          </w:p>
+          <w:p>
+            <w:pPr>
+              <w:widowControl w:val="0"/>
+              <w:spacing w:line="240" w:lineRule="auto"/>
+              <w:rPr>
+                <w:rFonts w:ascii="Times New Roman" w:eastAsia="Times New Roman" w:hAnsi="Times New Roman" w:cs="Times New Roman"/>
+              </w:rPr>
+            </w:pPr>
+          </w:p>
+        </w:tc>
+        <w:tc>
+          <w:tcPr>
+            <w:tcW w:w="4080" w:type="dxa"/>
+            <w:shd w:val="clear" w:color="auto" w:fill="auto"/>
+            <w:tcMar>
+              <w:top w:w="100" w:type="dxa"/>
+              <w:left w:w="100" w:type="dxa"/>
+              <w:bottom w:w="100" w:type="dxa"/>
+              <w:right w:w="100" w:type="dxa"/>
+            </w:tcMar>
+          </w:tcPr>
+          <w:p>
+            <w:pPr>
+              <w:widowControl w:val="0"/>
+              <w:spacing w:line="240" w:lineRule="auto"/>
+              <w:rPr>
+                <w:rFonts w:ascii="Times New Roman" w:eastAsia="Times New Roman" w:hAnsi="Times New Roman" w:cs="Times New Roman"/>
+              </w:rPr>
+            </w:pPr>
+            <w:r>
+              <w:rPr>
+                <w:rFonts w:ascii="Times New Roman" w:eastAsia="Times New Roman" w:hAnsi="Times New Roman" w:cs="Times New Roman"/>
+              </w:rPr>
+              <w:t>Xiao Wen</w:t>
+            </w:r>
+          </w:p>
+          <w:p>
+            <w:pPr>
+              <w:pStyle w:val="ListParagraph"/>
+              <w:widowControl w:val="0"/>
+              <w:numPr>
+                <w:ilvl w:val="0"/>
+                <w:numId w:val="14"/>
+              </w:numPr>
+              <w:spacing w:line="240" w:lineRule="auto"/>
+              <w:rPr>
+                <w:rFonts w:ascii="Times New Roman" w:eastAsia="Times New Roman" w:hAnsi="Times New Roman" w:cs="Times New Roman"/>
+              </w:rPr>
+            </w:pPr>
+            <w:r>
+              <w:rPr>
+                <w:rFonts w:ascii="Times New Roman" w:eastAsia="Times New Roman" w:hAnsi="Times New Roman" w:cs="Times New Roman"/>
+              </w:rPr>
+              <w:t>Subsample from each category in Cifar10.</w:t>
+            </w:r>
+          </w:p>
+          <w:p>
+            <w:pPr>
+              <w:pStyle w:val="ListParagraph"/>
+              <w:widowControl w:val="0"/>
+              <w:numPr>
+                <w:ilvl w:val="0"/>
+                <w:numId w:val="14"/>
+              </w:numPr>
+              <w:spacing w:line="240" w:lineRule="auto"/>
+              <w:rPr>
+                <w:rFonts w:ascii="Times New Roman" w:eastAsia="Times New Roman" w:hAnsi="Times New Roman" w:cs="Times New Roman"/>
+              </w:rPr>
+            </w:pPr>
+            <w:r>
+              <w:rPr>
+                <w:rFonts w:ascii="Times New Roman" w:eastAsia="Times New Roman" w:hAnsi="Times New Roman" w:cs="Times New Roman"/>
+              </w:rPr>
+              <w:t xml:space="preserve">Feed them forward through CNN to attain feature space and further their singular values via SVD. </w:t>
+            </w:r>
+          </w:p>
+        </w:tc>
+        <w:tc>
+          <w:tcPr>
+            <w:tcW w:w="3825" w:type="dxa"/>
+            <w:shd w:val="clear" w:color="auto" w:fill="auto"/>
+            <w:tcMar>
+              <w:top w:w="100" w:type="dxa"/>
+              <w:left w:w="100" w:type="dxa"/>
+              <w:bottom w:w="100" w:type="dxa"/>
+              <w:right w:w="100" w:type="dxa"/>
+            </w:tcMar>
+          </w:tcPr>
+          <w:p>
+            <w:pPr>
+              <w:widowControl w:val="0"/>
+              <w:spacing w:line="240" w:lineRule="auto"/>
+              <w:rPr>
+                <w:rFonts w:ascii="Times New Roman" w:eastAsia="Times New Roman" w:hAnsi="Times New Roman" w:cs="Times New Roman"/>
+              </w:rPr>
+            </w:pPr>
+            <w:r>
+              <w:rPr>
+                <w:rFonts w:ascii="Times New Roman" w:eastAsia="Times New Roman" w:hAnsi="Times New Roman" w:cs="Times New Roman"/>
+              </w:rPr>
+              <w:t>Xiao Wen</w:t>
+            </w:r>
+          </w:p>
+          <w:p>
+            <w:pPr>
+              <w:pStyle w:val="ListParagraph"/>
+              <w:widowControl w:val="0"/>
+              <w:numPr>
+                <w:ilvl w:val="0"/>
+                <w:numId w:val="15"/>
+              </w:numPr>
+              <w:spacing w:line="240" w:lineRule="auto"/>
+              <w:rPr>
+                <w:rFonts w:ascii="Times New Roman" w:eastAsia="Times New Roman" w:hAnsi="Times New Roman" w:cs="Times New Roman"/>
+              </w:rPr>
+            </w:pPr>
+            <w:r>
+              <w:rPr>
+                <w:rFonts w:ascii="Times New Roman" w:eastAsia="Times New Roman" w:hAnsi="Times New Roman" w:cs="Times New Roman"/>
+              </w:rPr>
+              <w:t>Done</w:t>
+            </w:r>
+          </w:p>
+          <w:p>
+            <w:pPr>
+              <w:pStyle w:val="ListParagraph"/>
+              <w:widowControl w:val="0"/>
+              <w:numPr>
+                <w:ilvl w:val="0"/>
+                <w:numId w:val="15"/>
+              </w:numPr>
+              <w:spacing w:line="240" w:lineRule="auto"/>
+              <w:rPr>
+                <w:rFonts w:ascii="Times New Roman" w:eastAsia="Times New Roman" w:hAnsi="Times New Roman" w:cs="Times New Roman"/>
+              </w:rPr>
+            </w:pPr>
+            <w:r>
+              <w:rPr>
+                <w:rFonts w:ascii="Times New Roman" w:eastAsia="Times New Roman" w:hAnsi="Times New Roman" w:cs="Times New Roman"/>
+              </w:rPr>
+              <w:t>Done</w:t>
+            </w:r>
+          </w:p>
+        </w:tc>
+      </w:tr>
+      <w:tr>
+        <w:tc>
+          <w:tcPr>
+            <w:tcW w:w="1455" w:type="dxa"/>
+            <w:shd w:val="clear" w:color="auto" w:fill="auto"/>
+            <w:tcMar>
+              <w:top w:w="100" w:type="dxa"/>
+              <w:left w:w="100" w:type="dxa"/>
+              <w:bottom w:w="100" w:type="dxa"/>
+              <w:right w:w="100" w:type="dxa"/>
+            </w:tcMar>
+          </w:tcPr>
+          <w:p>
+            <w:pPr>
+              <w:widowControl w:val="0"/>
+              <w:spacing w:line="240" w:lineRule="auto"/>
+              <w:rPr>
+                <w:rFonts w:ascii="Times New Roman" w:eastAsia="Times New Roman" w:hAnsi="Times New Roman" w:cs="Times New Roman"/>
+              </w:rPr>
+            </w:pPr>
+            <w:r>
+              <w:rPr>
+                <w:rFonts w:ascii="Times New Roman" w:eastAsia="Times New Roman" w:hAnsi="Times New Roman" w:cs="Times New Roman"/>
+              </w:rPr>
+              <w:t>March 8, 2024</w:t>
+            </w:r>
+          </w:p>
+        </w:tc>
+        <w:tc>
+          <w:tcPr>
+            <w:tcW w:w="4080" w:type="dxa"/>
+            <w:shd w:val="clear" w:color="auto" w:fill="auto"/>
+            <w:tcMar>
+              <w:top w:w="100" w:type="dxa"/>
+              <w:left w:w="100" w:type="dxa"/>
+              <w:bottom w:w="100" w:type="dxa"/>
+              <w:right w:w="100" w:type="dxa"/>
+            </w:tcMar>
+          </w:tcPr>
+          <w:p>
+            <w:pPr>
+              <w:widowControl w:val="0"/>
+              <w:spacing w:line="240" w:lineRule="auto"/>
+              <w:rPr>
+                <w:rFonts w:ascii="Times New Roman" w:eastAsia="Times New Roman" w:hAnsi="Times New Roman" w:cs="Times New Roman"/>
+              </w:rPr>
+            </w:pPr>
+            <w:r>
+              <w:rPr>
+                <w:rFonts w:ascii="Times New Roman" w:eastAsia="Times New Roman" w:hAnsi="Times New Roman" w:cs="Times New Roman"/>
+              </w:rPr>
+              <w:t>Xiao Wen</w:t>
+            </w:r>
+          </w:p>
+          <w:p>
+            <w:pPr>
+              <w:pStyle w:val="ListParagraph"/>
+              <w:widowControl w:val="0"/>
+              <w:numPr>
+                <w:ilvl w:val="0"/>
+                <w:numId w:val="16"/>
+              </w:numPr>
+              <w:spacing w:line="240" w:lineRule="auto"/>
+              <w:rPr>
+                <w:rFonts w:ascii="Times New Roman" w:eastAsia="Times New Roman" w:hAnsi="Times New Roman" w:cs="Times New Roman"/>
+              </w:rPr>
+            </w:pPr>
+            <w:r>
+              <w:rPr>
+                <w:rFonts w:ascii="Times New Roman" w:eastAsia="Times New Roman" w:hAnsi="Times New Roman" w:cs="Times New Roman"/>
+              </w:rPr>
+              <w:t>Discussion over other possible approaches to subsample and train ML models.</w:t>
+            </w:r>
+          </w:p>
+          <w:p>
+            <w:pPr>
+              <w:pStyle w:val="ListParagraph"/>
+              <w:widowControl w:val="0"/>
+              <w:numPr>
+                <w:ilvl w:val="0"/>
+                <w:numId w:val="16"/>
+              </w:numPr>
+              <w:spacing w:line="240" w:lineRule="auto"/>
+              <w:rPr>
+                <w:rFonts w:ascii="Times New Roman" w:eastAsia="Times New Roman" w:hAnsi="Times New Roman" w:cs="Times New Roman"/>
+              </w:rPr>
+            </w:pPr>
+            <w:r>
+              <w:rPr>
+                <w:rFonts w:ascii="Times New Roman" w:eastAsia="Times New Roman" w:hAnsi="Times New Roman" w:cs="Times New Roman"/>
+              </w:rPr>
+              <w:t xml:space="preserve">Produce 100 or 200 (for now) subsamples (each containing 5000 images) and extract the feature space via CNN and their singular vectors via SVD. </w:t>
+            </w:r>
+          </w:p>
+          <w:p>
+            <w:pPr>
+              <w:pStyle w:val="ListParagraph"/>
+              <w:widowControl w:val="0"/>
+              <w:numPr>
+                <w:ilvl w:val="0"/>
+                <w:numId w:val="16"/>
+              </w:numPr>
+              <w:spacing w:line="240" w:lineRule="auto"/>
+              <w:rPr>
+                <w:rFonts w:ascii="Times New Roman" w:eastAsia="Times New Roman" w:hAnsi="Times New Roman" w:cs="Times New Roman"/>
+              </w:rPr>
+            </w:pPr>
+            <w:r>
+              <w:rPr>
+                <w:rFonts w:ascii="Times New Roman" w:eastAsia="Times New Roman" w:hAnsi="Times New Roman" w:cs="Times New Roman"/>
+              </w:rPr>
+              <w:t>Apply BSIE (modified code) on those singular vectors</w:t>
             </w:r>
           </w:p>
         </w:tc>
@@ -983,6 +1280,95 @@
 <file path=word/numbering.xml><?xml version="1.0" encoding="utf-8"?>
 <w:numbering xmlns:wpc="http://schemas.microsoft.com/office/word/2010/wordprocessingCanvas" xmlns:cx="http://schemas.microsoft.com/office/drawing/2014/chartex" xmlns:cx1="http://schemas.microsoft.com/office/drawing/2015/9/8/chartex" xmlns:cx2="http://schemas.microsoft.com/office/drawing/2015/10/21/chartex" xmlns:cx3="http://schemas.microsoft.com/office/drawing/2016/5/9/chartex" xmlns:cx4="http://schemas.microsoft.com/office/drawing/2016/5/10/chartex" xmlns:cx5="http://schemas.microsoft.com/office/drawing/2016/5/11/chartex" xmlns:cx6="http://schemas.microsoft.com/office/drawing/2016/5/12/chartex" xmlns:cx7="http://schemas.microsoft.com/office/drawing/2016/5/13/chartex" xmlns:cx8="http://schemas.microsoft.com/office/drawing/2016/5/14/chartex" xmlns:mc="http://schemas.openxmlformats.org/markup-compatibility/2006" xmlns:aink="http://schemas.microsoft.com/office/drawing/2016/ink" xmlns:am3d="http://schemas.microsoft.com/office/drawing/2017/model3d" xmlns:o="urn:schemas-microsoft-com:office:office" xmlns:oel="http://schemas.microsoft.com/office/2019/extlst" xmlns:r="http://schemas.openxmlformats.org/officeDocument/2006/relationships" xmlns:m="http://schemas.openxmlformats.org/officeDocument/2006/math" xmlns:v="urn:schemas-microsoft-com:vml" xmlns:wp14="http://schemas.microsoft.com/office/word/2010/wordprocessingDrawing" xmlns:wp="http://schemas.openxmlformats.org/drawingml/2006/wordprocessingDrawing" xmlns:w10="urn:schemas-microsoft-com:office:word" xmlns:w="http://schemas.openxmlformats.org/wordprocessingml/2006/main" xmlns:w14="http://schemas.microsoft.com/office/word/2010/wordml" xmlns:w15="http://schemas.microsoft.com/office/word/2012/wordml" xmlns:w16cex="http://schemas.microsoft.com/office/word/2018/wordml/cex" xmlns:w16cid="http://schemas.microsoft.com/office/word/2016/wordml/cid" xmlns:w16="http://schemas.microsoft.com/office/word/2018/wordml" xmlns:w16sdtdh="http://schemas.microsoft.com/office/word/2020/wordml/sdtdatahash" xmlns:w16se="http://schemas.microsoft.com/office/word/2015/wordml/symex" xmlns:wpg="http://schemas.microsoft.com/office/word/2010/wordprocessingGroup" xmlns:wpi="http://schemas.microsoft.com/office/word/2010/wordprocessingInk" xmlns:wne="http://schemas.microsoft.com/office/word/2006/wordml" xmlns:wps="http://schemas.microsoft.com/office/word/2010/wordprocessingShape" mc:Ignorable="w14 w15 w16se w16cid w16 w16cex w16sdtdh wp14">
   <w:abstractNum w:abstractNumId="0" w15:restartNumberingAfterBreak="0">
+    <w:nsid w:val="005B4995"/>
+    <w:multiLevelType w:val="hybridMultilevel"/>
+    <w:tmpl w:val="81DC3510"/>
+    <w:lvl w:ilvl="0" w:tplc="F40AE84E">
+      <w:start w:val="1"/>
+      <w:numFmt w:val="lowerRoman"/>
+      <w:lvlText w:val="%1)"/>
+      <w:lvlJc w:val="left"/>
+      <w:pPr>
+        <w:ind w:left="1080" w:hanging="720"/>
+      </w:pPr>
+      <w:rPr>
+        <w:rFonts w:hint="default"/>
+      </w:rPr>
+    </w:lvl>
+    <w:lvl w:ilvl="1" w:tplc="04090019" w:tentative="1">
+      <w:start w:val="1"/>
+      <w:numFmt w:val="lowerLetter"/>
+      <w:lvlText w:val="%2."/>
+      <w:lvlJc w:val="left"/>
+      <w:pPr>
+        <w:ind w:left="1440" w:hanging="360"/>
+      </w:pPr>
+    </w:lvl>
+    <w:lvl w:ilvl="2" w:tplc="0409001B" w:tentative="1">
+      <w:start w:val="1"/>
+      <w:numFmt w:val="lowerRoman"/>
+      <w:lvlText w:val="%3."/>
+      <w:lvlJc w:val="right"/>
+      <w:pPr>
+        <w:ind w:left="2160" w:hanging="180"/>
+      </w:pPr>
+    </w:lvl>
+    <w:lvl w:ilvl="3" w:tplc="0409000F" w:tentative="1">
+      <w:start w:val="1"/>
+      <w:numFmt w:val="decimal"/>
+      <w:lvlText w:val="%4."/>
+      <w:lvlJc w:val="left"/>
+      <w:pPr>
+        <w:ind w:left="2880" w:hanging="360"/>
+      </w:pPr>
+    </w:lvl>
+    <w:lvl w:ilvl="4" w:tplc="04090019" w:tentative="1">
+      <w:start w:val="1"/>
+      <w:numFmt w:val="lowerLetter"/>
+      <w:lvlText w:val="%5."/>
+      <w:lvlJc w:val="left"/>
+      <w:pPr>
+        <w:ind w:left="3600" w:hanging="360"/>
+      </w:pPr>
+    </w:lvl>
+    <w:lvl w:ilvl="5" w:tplc="0409001B" w:tentative="1">
+      <w:start w:val="1"/>
+      <w:numFmt w:val="lowerRoman"/>
+      <w:lvlText w:val="%6."/>
+      <w:lvlJc w:val="right"/>
+      <w:pPr>
+        <w:ind w:left="4320" w:hanging="180"/>
+      </w:pPr>
+    </w:lvl>
+    <w:lvl w:ilvl="6" w:tplc="0409000F" w:tentative="1">
+      <w:start w:val="1"/>
+      <w:numFmt w:val="decimal"/>
+      <w:lvlText w:val="%7."/>
+      <w:lvlJc w:val="left"/>
+      <w:pPr>
+        <w:ind w:left="5040" w:hanging="360"/>
+      </w:pPr>
+    </w:lvl>
+    <w:lvl w:ilvl="7" w:tplc="04090019" w:tentative="1">
+      <w:start w:val="1"/>
+      <w:numFmt w:val="lowerLetter"/>
+      <w:lvlText w:val="%8."/>
+      <w:lvlJc w:val="left"/>
+      <w:pPr>
+        <w:ind w:left="5760" w:hanging="360"/>
+      </w:pPr>
+    </w:lvl>
+    <w:lvl w:ilvl="8" w:tplc="0409001B" w:tentative="1">
+      <w:start w:val="1"/>
+      <w:numFmt w:val="lowerRoman"/>
+      <w:lvlText w:val="%9."/>
+      <w:lvlJc w:val="right"/>
+      <w:pPr>
+        <w:ind w:left="6480" w:hanging="180"/>
+      </w:pPr>
+    </w:lvl>
+  </w:abstractNum>
+  <w:abstractNum w:abstractNumId="1" w15:restartNumberingAfterBreak="0">
     <w:nsid w:val="0D361078"/>
     <w:multiLevelType w:val="hybridMultilevel"/>
     <w:tmpl w:val="E56AD776"/>
@@ -1071,7 +1457,7 @@
       </w:pPr>
     </w:lvl>
   </w:abstractNum>
-  <w:abstractNum w:abstractNumId="1" w15:restartNumberingAfterBreak="0">
+  <w:abstractNum w:abstractNumId="2" w15:restartNumberingAfterBreak="0">
     <w:nsid w:val="1D72520D"/>
     <w:multiLevelType w:val="hybridMultilevel"/>
     <w:tmpl w:val="6BA40C3A"/>
@@ -1160,7 +1546,7 @@
       </w:pPr>
     </w:lvl>
   </w:abstractNum>
-  <w:abstractNum w:abstractNumId="2" w15:restartNumberingAfterBreak="0">
+  <w:abstractNum w:abstractNumId="3" w15:restartNumberingAfterBreak="0">
     <w:nsid w:val="31FB33D1"/>
     <w:multiLevelType w:val="multilevel"/>
     <w:tmpl w:val="141CE5D4"/>
@@ -1273,7 +1659,185 @@
       </w:rPr>
     </w:lvl>
   </w:abstractNum>
-  <w:abstractNum w:abstractNumId="3" w15:restartNumberingAfterBreak="0">
+  <w:abstractNum w:abstractNumId="4" w15:restartNumberingAfterBreak="0">
+    <w:nsid w:val="36244742"/>
+    <w:multiLevelType w:val="hybridMultilevel"/>
+    <w:tmpl w:val="2232217C"/>
+    <w:lvl w:ilvl="0" w:tplc="46021474">
+      <w:start w:val="1"/>
+      <w:numFmt w:val="lowerRoman"/>
+      <w:lvlText w:val="%1)"/>
+      <w:lvlJc w:val="left"/>
+      <w:pPr>
+        <w:ind w:left="1080" w:hanging="720"/>
+      </w:pPr>
+      <w:rPr>
+        <w:rFonts w:hint="default"/>
+      </w:rPr>
+    </w:lvl>
+    <w:lvl w:ilvl="1" w:tplc="04090019" w:tentative="1">
+      <w:start w:val="1"/>
+      <w:numFmt w:val="lowerLetter"/>
+      <w:lvlText w:val="%2."/>
+      <w:lvlJc w:val="left"/>
+      <w:pPr>
+        <w:ind w:left="1440" w:hanging="360"/>
+      </w:pPr>
+    </w:lvl>
+    <w:lvl w:ilvl="2" w:tplc="0409001B" w:tentative="1">
+      <w:start w:val="1"/>
+      <w:numFmt w:val="lowerRoman"/>
+      <w:lvlText w:val="%3."/>
+      <w:lvlJc w:val="right"/>
+      <w:pPr>
+        <w:ind w:left="2160" w:hanging="180"/>
+      </w:pPr>
+    </w:lvl>
+    <w:lvl w:ilvl="3" w:tplc="0409000F" w:tentative="1">
+      <w:start w:val="1"/>
+      <w:numFmt w:val="decimal"/>
+      <w:lvlText w:val="%4."/>
+      <w:lvlJc w:val="left"/>
+      <w:pPr>
+        <w:ind w:left="2880" w:hanging="360"/>
+      </w:pPr>
+    </w:lvl>
+    <w:lvl w:ilvl="4" w:tplc="04090019" w:tentative="1">
+      <w:start w:val="1"/>
+      <w:numFmt w:val="lowerLetter"/>
+      <w:lvlText w:val="%5."/>
+      <w:lvlJc w:val="left"/>
+      <w:pPr>
+        <w:ind w:left="3600" w:hanging="360"/>
+      </w:pPr>
+    </w:lvl>
+    <w:lvl w:ilvl="5" w:tplc="0409001B" w:tentative="1">
+      <w:start w:val="1"/>
+      <w:numFmt w:val="lowerRoman"/>
+      <w:lvlText w:val="%6."/>
+      <w:lvlJc w:val="right"/>
+      <w:pPr>
+        <w:ind w:left="4320" w:hanging="180"/>
+      </w:pPr>
+    </w:lvl>
+    <w:lvl w:ilvl="6" w:tplc="0409000F" w:tentative="1">
+      <w:start w:val="1"/>
+      <w:numFmt w:val="decimal"/>
+      <w:lvlText w:val="%7."/>
+      <w:lvlJc w:val="left"/>
+      <w:pPr>
+        <w:ind w:left="5040" w:hanging="360"/>
+      </w:pPr>
+    </w:lvl>
+    <w:lvl w:ilvl="7" w:tplc="04090019" w:tentative="1">
+      <w:start w:val="1"/>
+      <w:numFmt w:val="lowerLetter"/>
+      <w:lvlText w:val="%8."/>
+      <w:lvlJc w:val="left"/>
+      <w:pPr>
+        <w:ind w:left="5760" w:hanging="360"/>
+      </w:pPr>
+    </w:lvl>
+    <w:lvl w:ilvl="8" w:tplc="0409001B" w:tentative="1">
+      <w:start w:val="1"/>
+      <w:numFmt w:val="lowerRoman"/>
+      <w:lvlText w:val="%9."/>
+      <w:lvlJc w:val="right"/>
+      <w:pPr>
+        <w:ind w:left="6480" w:hanging="180"/>
+      </w:pPr>
+    </w:lvl>
+  </w:abstractNum>
+  <w:abstractNum w:abstractNumId="5" w15:restartNumberingAfterBreak="0">
+    <w:nsid w:val="364A668E"/>
+    <w:multiLevelType w:val="hybridMultilevel"/>
+    <w:tmpl w:val="A7365DF2"/>
+    <w:lvl w:ilvl="0" w:tplc="FF40D3B0">
+      <w:start w:val="1"/>
+      <w:numFmt w:val="lowerRoman"/>
+      <w:lvlText w:val="%1)"/>
+      <w:lvlJc w:val="left"/>
+      <w:pPr>
+        <w:ind w:left="1080" w:hanging="720"/>
+      </w:pPr>
+      <w:rPr>
+        <w:rFonts w:hint="default"/>
+      </w:rPr>
+    </w:lvl>
+    <w:lvl w:ilvl="1" w:tplc="04090019" w:tentative="1">
+      <w:start w:val="1"/>
+      <w:numFmt w:val="lowerLetter"/>
+      <w:lvlText w:val="%2."/>
+      <w:lvlJc w:val="left"/>
+      <w:pPr>
+        <w:ind w:left="1440" w:hanging="360"/>
+      </w:pPr>
+    </w:lvl>
+    <w:lvl w:ilvl="2" w:tplc="0409001B" w:tentative="1">
+      <w:start w:val="1"/>
+      <w:numFmt w:val="lowerRoman"/>
+      <w:lvlText w:val="%3."/>
+      <w:lvlJc w:val="right"/>
+      <w:pPr>
+        <w:ind w:left="2160" w:hanging="180"/>
+      </w:pPr>
+    </w:lvl>
+    <w:lvl w:ilvl="3" w:tplc="0409000F" w:tentative="1">
+      <w:start w:val="1"/>
+      <w:numFmt w:val="decimal"/>
+      <w:lvlText w:val="%4."/>
+      <w:lvlJc w:val="left"/>
+      <w:pPr>
+        <w:ind w:left="2880" w:hanging="360"/>
+      </w:pPr>
+    </w:lvl>
+    <w:lvl w:ilvl="4" w:tplc="04090019" w:tentative="1">
+      <w:start w:val="1"/>
+      <w:numFmt w:val="lowerLetter"/>
+      <w:lvlText w:val="%5."/>
+      <w:lvlJc w:val="left"/>
+      <w:pPr>
+        <w:ind w:left="3600" w:hanging="360"/>
+      </w:pPr>
+    </w:lvl>
+    <w:lvl w:ilvl="5" w:tplc="0409001B" w:tentative="1">
+      <w:start w:val="1"/>
+      <w:numFmt w:val="lowerRoman"/>
+      <w:lvlText w:val="%6."/>
+      <w:lvlJc w:val="right"/>
+      <w:pPr>
+        <w:ind w:left="4320" w:hanging="180"/>
+      </w:pPr>
+    </w:lvl>
+    <w:lvl w:ilvl="6" w:tplc="0409000F" w:tentative="1">
+      <w:start w:val="1"/>
+      <w:numFmt w:val="decimal"/>
+      <w:lvlText w:val="%7."/>
+      <w:lvlJc w:val="left"/>
+      <w:pPr>
+        <w:ind w:left="5040" w:hanging="360"/>
+      </w:pPr>
+    </w:lvl>
+    <w:lvl w:ilvl="7" w:tplc="04090019" w:tentative="1">
+      <w:start w:val="1"/>
+      <w:numFmt w:val="lowerLetter"/>
+      <w:lvlText w:val="%8."/>
+      <w:lvlJc w:val="left"/>
+      <w:pPr>
+        <w:ind w:left="5760" w:hanging="360"/>
+      </w:pPr>
+    </w:lvl>
+    <w:lvl w:ilvl="8" w:tplc="0409001B" w:tentative="1">
+      <w:start w:val="1"/>
+      <w:numFmt w:val="lowerRoman"/>
+      <w:lvlText w:val="%9."/>
+      <w:lvlJc w:val="right"/>
+      <w:pPr>
+        <w:ind w:left="6480" w:hanging="180"/>
+      </w:pPr>
+    </w:lvl>
+  </w:abstractNum>
+  <w:abstractNum w:abstractNumId="6" w15:restartNumberingAfterBreak="0">
     <w:nsid w:val="37B55845"/>
     <w:multiLevelType w:val="hybridMultilevel"/>
     <w:tmpl w:val="1DF0FDFE"/>
@@ -1362,7 +1926,96 @@
       </w:pPr>
     </w:lvl>
   </w:abstractNum>
-  <w:abstractNum w:abstractNumId="4" w15:restartNumberingAfterBreak="0">
+  <w:abstractNum w:abstractNumId="7" w15:restartNumberingAfterBreak="0">
+    <w:nsid w:val="3D6E6FB3"/>
+    <w:multiLevelType w:val="hybridMultilevel"/>
+    <w:tmpl w:val="2490049A"/>
+    <w:lvl w:ilvl="0" w:tplc="D6306BB2">
+      <w:start w:val="1"/>
+      <w:numFmt w:val="lowerRoman"/>
+      <w:lvlText w:val="%1)"/>
+      <w:lvlJc w:val="left"/>
+      <w:pPr>
+        <w:ind w:left="1080" w:hanging="720"/>
+      </w:pPr>
+      <w:rPr>
+        <w:rFonts w:hint="default"/>
+      </w:rPr>
+    </w:lvl>
+    <w:lvl w:ilvl="1" w:tplc="04090019" w:tentative="1">
+      <w:start w:val="1"/>
+      <w:numFmt w:val="lowerLetter"/>
+      <w:lvlText w:val="%2."/>
+      <w:lvlJc w:val="left"/>
+      <w:pPr>
+        <w:ind w:left="1440" w:hanging="360"/>
+      </w:pPr>
+    </w:lvl>
+    <w:lvl w:ilvl="2" w:tplc="0409001B" w:tentative="1">
+      <w:start w:val="1"/>
+      <w:numFmt w:val="lowerRoman"/>
+      <w:lvlText w:val="%3."/>
+      <w:lvlJc w:val="right"/>
+      <w:pPr>
+        <w:ind w:left="2160" w:hanging="180"/>
+      </w:pPr>
+    </w:lvl>
+    <w:lvl w:ilvl="3" w:tplc="0409000F" w:tentative="1">
+      <w:start w:val="1"/>
+      <w:numFmt w:val="decimal"/>
+      <w:lvlText w:val="%4."/>
+      <w:lvlJc w:val="left"/>
+      <w:pPr>
+        <w:ind w:left="2880" w:hanging="360"/>
+      </w:pPr>
+    </w:lvl>
+    <w:lvl w:ilvl="4" w:tplc="04090019" w:tentative="1">
+      <w:start w:val="1"/>
+      <w:numFmt w:val="lowerLetter"/>
+      <w:lvlText w:val="%5."/>
+      <w:lvlJc w:val="left"/>
+      <w:pPr>
+        <w:ind w:left="3600" w:hanging="360"/>
+      </w:pPr>
+    </w:lvl>
+    <w:lvl w:ilvl="5" w:tplc="0409001B" w:tentative="1">
+      <w:start w:val="1"/>
+      <w:numFmt w:val="lowerRoman"/>
+      <w:lvlText w:val="%6."/>
+      <w:lvlJc w:val="right"/>
+      <w:pPr>
+        <w:ind w:left="4320" w:hanging="180"/>
+      </w:pPr>
+    </w:lvl>
+    <w:lvl w:ilvl="6" w:tplc="0409000F" w:tentative="1">
+      <w:start w:val="1"/>
+      <w:numFmt w:val="decimal"/>
+      <w:lvlText w:val="%7."/>
+      <w:lvlJc w:val="left"/>
+      <w:pPr>
+        <w:ind w:left="5040" w:hanging="360"/>
+      </w:pPr>
+    </w:lvl>
+    <w:lvl w:ilvl="7" w:tplc="04090019" w:tentative="1">
+      <w:start w:val="1"/>
+      <w:numFmt w:val="lowerLetter"/>
+      <w:lvlText w:val="%8."/>
+      <w:lvlJc w:val="left"/>
+      <w:pPr>
+        <w:ind w:left="5760" w:hanging="360"/>
+      </w:pPr>
+    </w:lvl>
+    <w:lvl w:ilvl="8" w:tplc="0409001B" w:tentative="1">
+      <w:start w:val="1"/>
+      <w:numFmt w:val="lowerRoman"/>
+      <w:lvlText w:val="%9."/>
+      <w:lvlJc w:val="right"/>
+      <w:pPr>
+        <w:ind w:left="6480" w:hanging="180"/>
+      </w:pPr>
+    </w:lvl>
+  </w:abstractNum>
+  <w:abstractNum w:abstractNumId="8" w15:restartNumberingAfterBreak="0">
     <w:nsid w:val="4F6C2717"/>
     <w:multiLevelType w:val="hybridMultilevel"/>
     <w:tmpl w:val="53A0A0CC"/>
@@ -1451,7 +2104,7 @@
       </w:pPr>
     </w:lvl>
   </w:abstractNum>
-  <w:abstractNum w:abstractNumId="5" w15:restartNumberingAfterBreak="0">
+  <w:abstractNum w:abstractNumId="9" w15:restartNumberingAfterBreak="0">
     <w:nsid w:val="53733CE4"/>
     <w:multiLevelType w:val="hybridMultilevel"/>
     <w:tmpl w:val="0E9E3FFA"/>
@@ -1540,7 +2193,7 @@
       </w:pPr>
     </w:lvl>
   </w:abstractNum>
-  <w:abstractNum w:abstractNumId="6" w15:restartNumberingAfterBreak="0">
+  <w:abstractNum w:abstractNumId="10" w15:restartNumberingAfterBreak="0">
     <w:nsid w:val="620C27A8"/>
     <w:multiLevelType w:val="multilevel"/>
     <w:tmpl w:val="2EF4D372"/>
@@ -1653,7 +2306,7 @@
       </w:rPr>
     </w:lvl>
   </w:abstractNum>
-  <w:abstractNum w:abstractNumId="7" w15:restartNumberingAfterBreak="0">
+  <w:abstractNum w:abstractNumId="11" w15:restartNumberingAfterBreak="0">
     <w:nsid w:val="688220CD"/>
     <w:multiLevelType w:val="hybridMultilevel"/>
     <w:tmpl w:val="1548E8E2"/>
@@ -1742,7 +2395,7 @@
       </w:pPr>
     </w:lvl>
   </w:abstractNum>
-  <w:abstractNum w:abstractNumId="8" w15:restartNumberingAfterBreak="0">
+  <w:abstractNum w:abstractNumId="12" w15:restartNumberingAfterBreak="0">
     <w:nsid w:val="739D282B"/>
     <w:multiLevelType w:val="multilevel"/>
     <w:tmpl w:val="42FADBB4"/>
@@ -1855,7 +2508,7 @@
       </w:rPr>
     </w:lvl>
   </w:abstractNum>
-  <w:abstractNum w:abstractNumId="9" w15:restartNumberingAfterBreak="0">
+  <w:abstractNum w:abstractNumId="13" w15:restartNumberingAfterBreak="0">
     <w:nsid w:val="754F32B2"/>
     <w:multiLevelType w:val="multilevel"/>
     <w:tmpl w:val="3CC2492C"/>
@@ -1968,7 +2621,7 @@
       </w:rPr>
     </w:lvl>
   </w:abstractNum>
-  <w:abstractNum w:abstractNumId="10" w15:restartNumberingAfterBreak="0">
+  <w:abstractNum w:abstractNumId="14" w15:restartNumberingAfterBreak="0">
     <w:nsid w:val="77AD67D5"/>
     <w:multiLevelType w:val="hybridMultilevel"/>
     <w:tmpl w:val="796EDEF2"/>
@@ -2057,7 +2710,7 @@
       </w:pPr>
     </w:lvl>
   </w:abstractNum>
-  <w:abstractNum w:abstractNumId="11" w15:restartNumberingAfterBreak="0">
+  <w:abstractNum w:abstractNumId="15" w15:restartNumberingAfterBreak="0">
     <w:nsid w:val="7974238D"/>
     <w:multiLevelType w:val="multilevel"/>
     <w:tmpl w:val="1C0C79DA"/>
@@ -2171,40 +2824,52 @@
     </w:lvl>
   </w:abstractNum>
   <w:num w:numId="1" w16cid:durableId="1087111412">
+    <w:abstractNumId w:val="10"/>
+  </w:num>
+  <w:num w:numId="2" w16cid:durableId="1104686882">
+    <w:abstractNumId w:val="13"/>
+  </w:num>
+  <w:num w:numId="3" w16cid:durableId="1947731479">
+    <w:abstractNumId w:val="3"/>
+  </w:num>
+  <w:num w:numId="4" w16cid:durableId="1227182890">
+    <w:abstractNumId w:val="12"/>
+  </w:num>
+  <w:num w:numId="5" w16cid:durableId="1424450701">
+    <w:abstractNumId w:val="15"/>
+  </w:num>
+  <w:num w:numId="6" w16cid:durableId="37437550">
+    <w:abstractNumId w:val="2"/>
+  </w:num>
+  <w:num w:numId="7" w16cid:durableId="1428773715">
+    <w:abstractNumId w:val="8"/>
+  </w:num>
+  <w:num w:numId="8" w16cid:durableId="1400903529">
+    <w:abstractNumId w:val="9"/>
+  </w:num>
+  <w:num w:numId="9" w16cid:durableId="950160604">
+    <w:abstractNumId w:val="11"/>
+  </w:num>
+  <w:num w:numId="10" w16cid:durableId="567954900">
     <w:abstractNumId w:val="6"/>
   </w:num>
-  <w:num w:numId="2" w16cid:durableId="1104686882">
-    <w:abstractNumId w:val="9"/>
+  <w:num w:numId="11" w16cid:durableId="722949126">
+    <w:abstractNumId w:val="14"/>
   </w:num>
-  <w:num w:numId="3" w16cid:durableId="1947731479">
-    <w:abstractNumId w:val="2"/>
-  </w:num>
-  <w:num w:numId="4" w16cid:durableId="1227182890">
-    <w:abstractNumId w:val="8"/>
-  </w:num>
-  <w:num w:numId="5" w16cid:durableId="1424450701">
-    <w:abstractNumId w:val="11"/>
-  </w:num>
-  <w:num w:numId="6" w16cid:durableId="37437550">
+  <w:num w:numId="12" w16cid:durableId="1573542407">
     <w:abstractNumId w:val="1"/>
   </w:num>
-  <w:num w:numId="7" w16cid:durableId="1428773715">
-    <w:abstractNumId w:val="4"/>
-  </w:num>
-  <w:num w:numId="8" w16cid:durableId="1400903529">
+  <w:num w:numId="13" w16cid:durableId="2129078717">
     <w:abstractNumId w:val="5"/>
   </w:num>
-  <w:num w:numId="9" w16cid:durableId="950160604">
+  <w:num w:numId="14" w16cid:durableId="1227686016">
     <w:abstractNumId w:val="7"/>
   </w:num>
-  <w:num w:numId="10" w16cid:durableId="567954900">
-    <w:abstractNumId w:val="3"/>
+  <w:num w:numId="15" w16cid:durableId="354234834">
+    <w:abstractNumId w:val="0"/>
   </w:num>
-  <w:num w:numId="11" w16cid:durableId="722949126">
-    <w:abstractNumId w:val="10"/>
-  </w:num>
-  <w:num w:numId="12" w16cid:durableId="1573542407">
-    <w:abstractNumId w:val="0"/>
+  <w:num w:numId="16" w16cid:durableId="430202293">
+    <w:abstractNumId w:val="4"/>
   </w:num>
 </w:numbering>
 </file>
@@ -2734,9 +3399,6 @@
     <w:uiPriority w:val="99"/>
     <w:semiHidden/>
     <w:unhideWhenUsed/>
-    <w:rPr>
-      <w:rFonts w:eastAsia="Arial"/>
-    </w:rPr>
     <w:tblPr>
       <w:tblInd w:w="0" w:type="dxa"/>
       <w:tblCellMar>

</xml_diff>

<commit_message>
update on Progress Log
</commit_message>
<xml_diff>
--- a/Reports--Progress Log--Meeting Minutes/Progress Log/Progress Log.docx
+++ b/Reports--Progress Log--Meeting Minutes/Progress Log/Progress Log.docx
@@ -1646,7 +1646,7 @@
               </w:numPr>
               <w:spacing w:line="240" w:lineRule="auto"/>
               <w:rPr>
-                <w:rFonts w:ascii="Times New Roman" w:eastAsiaTheme="minorEastAsia" w:hAnsi="Times New Roman" w:cs="Times New Roman" w:hint="eastAsia"/>
+                <w:rFonts w:ascii="Times New Roman" w:eastAsiaTheme="minorEastAsia" w:hAnsi="Times New Roman" w:cs="Times New Roman"/>
               </w:rPr>
             </w:pPr>
             <w:r>
@@ -1725,14 +1725,519 @@
               </w:numPr>
               <w:spacing w:line="240" w:lineRule="auto"/>
               <w:rPr>
+                <w:rFonts w:ascii="Times New Roman" w:eastAsiaTheme="minorEastAsia" w:hAnsi="Times New Roman" w:cs="Times New Roman"/>
+              </w:rPr>
+            </w:pPr>
+            <w:r>
+              <w:rPr>
                 <w:rFonts w:ascii="Times New Roman" w:eastAsiaTheme="minorEastAsia" w:hAnsi="Times New Roman" w:cs="Times New Roman" w:hint="eastAsia"/>
               </w:rPr>
+              <w:t>Done</w:t>
+            </w:r>
+          </w:p>
+        </w:tc>
+      </w:tr>
+      <w:tr>
+        <w:tc>
+          <w:tcPr>
+            <w:tcW w:w="1455" w:type="dxa"/>
+            <w:shd w:val="clear" w:color="auto" w:fill="auto"/>
+            <w:tcMar>
+              <w:top w:w="100" w:type="dxa"/>
+              <w:left w:w="100" w:type="dxa"/>
+              <w:bottom w:w="100" w:type="dxa"/>
+              <w:right w:w="100" w:type="dxa"/>
+            </w:tcMar>
+          </w:tcPr>
+          <w:p>
+            <w:pPr>
+              <w:widowControl w:val="0"/>
+              <w:spacing w:line="240" w:lineRule="auto"/>
+              <w:rPr>
+                <w:rFonts w:ascii="Times New Roman" w:eastAsiaTheme="minorEastAsia" w:hAnsi="Times New Roman" w:cs="Times New Roman"/>
+              </w:rPr>
             </w:pPr>
             <w:r>
               <w:rPr>
                 <w:rFonts w:ascii="Times New Roman" w:eastAsiaTheme="minorEastAsia" w:hAnsi="Times New Roman" w:cs="Times New Roman" w:hint="eastAsia"/>
               </w:rPr>
+              <w:t>March 29, 2024</w:t>
+            </w:r>
+          </w:p>
+        </w:tc>
+        <w:tc>
+          <w:tcPr>
+            <w:tcW w:w="4080" w:type="dxa"/>
+            <w:shd w:val="clear" w:color="auto" w:fill="auto"/>
+            <w:tcMar>
+              <w:top w:w="100" w:type="dxa"/>
+              <w:left w:w="100" w:type="dxa"/>
+              <w:bottom w:w="100" w:type="dxa"/>
+              <w:right w:w="100" w:type="dxa"/>
+            </w:tcMar>
+          </w:tcPr>
+          <w:p>
+            <w:pPr>
+              <w:widowControl w:val="0"/>
+              <w:spacing w:line="240" w:lineRule="auto"/>
+              <w:rPr>
+                <w:rFonts w:ascii="Times New Roman" w:eastAsiaTheme="minorEastAsia" w:hAnsi="Times New Roman" w:cs="Times New Roman"/>
+              </w:rPr>
+            </w:pPr>
+            <w:r>
+              <w:rPr>
+                <w:rFonts w:ascii="Times New Roman" w:eastAsiaTheme="minorEastAsia" w:hAnsi="Times New Roman" w:cs="Times New Roman" w:hint="eastAsia"/>
+              </w:rPr>
+              <w:t>Xiao Wen</w:t>
+            </w:r>
+          </w:p>
+          <w:p>
+            <w:pPr>
+              <w:pStyle w:val="ListParagraph"/>
+              <w:widowControl w:val="0"/>
+              <w:numPr>
+                <w:ilvl w:val="0"/>
+                <w:numId w:val="23"/>
+              </w:numPr>
+              <w:spacing w:line="240" w:lineRule="auto"/>
+              <w:rPr>
+                <w:rFonts w:ascii="Times New Roman" w:eastAsiaTheme="minorEastAsia" w:hAnsi="Times New Roman" w:cs="Times New Roman"/>
+              </w:rPr>
+            </w:pPr>
+            <w:r>
+              <w:rPr>
+                <w:rFonts w:ascii="Times New Roman" w:eastAsiaTheme="minorEastAsia" w:hAnsi="Times New Roman" w:cs="Times New Roman" w:hint="eastAsia"/>
+              </w:rPr>
+              <w:t>Switch back to the original approach that Do Not truncate the singular vectors when computing the BSI entropy values.</w:t>
+            </w:r>
+          </w:p>
+          <w:p>
+            <w:pPr>
+              <w:pStyle w:val="ListParagraph"/>
+              <w:widowControl w:val="0"/>
+              <w:numPr>
+                <w:ilvl w:val="0"/>
+                <w:numId w:val="23"/>
+              </w:numPr>
+              <w:spacing w:line="240" w:lineRule="auto"/>
+              <w:rPr>
+                <w:rFonts w:ascii="Times New Roman" w:eastAsiaTheme="minorEastAsia" w:hAnsi="Times New Roman" w:cs="Times New Roman"/>
+              </w:rPr>
+            </w:pPr>
+            <w:r>
+              <w:rPr>
+                <w:rFonts w:ascii="Times New Roman" w:eastAsiaTheme="minorEastAsia" w:hAnsi="Times New Roman" w:cs="Times New Roman" w:hint="eastAsia"/>
+              </w:rPr>
+              <w:t xml:space="preserve">Plot relative error (deviation) of train/test set accuracy because we have relative entropy deviation on the x axis. </w:t>
+            </w:r>
+          </w:p>
+        </w:tc>
+        <w:tc>
+          <w:tcPr>
+            <w:tcW w:w="3825" w:type="dxa"/>
+            <w:shd w:val="clear" w:color="auto" w:fill="auto"/>
+            <w:tcMar>
+              <w:top w:w="100" w:type="dxa"/>
+              <w:left w:w="100" w:type="dxa"/>
+              <w:bottom w:w="100" w:type="dxa"/>
+              <w:right w:w="100" w:type="dxa"/>
+            </w:tcMar>
+          </w:tcPr>
+          <w:p>
+            <w:pPr>
+              <w:widowControl w:val="0"/>
+              <w:spacing w:line="240" w:lineRule="auto"/>
+              <w:rPr>
+                <w:rFonts w:ascii="Times New Roman" w:eastAsiaTheme="minorEastAsia" w:hAnsi="Times New Roman" w:cs="Times New Roman"/>
+              </w:rPr>
+            </w:pPr>
+            <w:r>
+              <w:rPr>
+                <w:rFonts w:ascii="Times New Roman" w:eastAsiaTheme="minorEastAsia" w:hAnsi="Times New Roman" w:cs="Times New Roman" w:hint="eastAsia"/>
+              </w:rPr>
+              <w:t>Xiao Wen</w:t>
+            </w:r>
+          </w:p>
+          <w:p>
+            <w:pPr>
+              <w:pStyle w:val="ListParagraph"/>
+              <w:widowControl w:val="0"/>
+              <w:numPr>
+                <w:ilvl w:val="0"/>
+                <w:numId w:val="24"/>
+              </w:numPr>
+              <w:spacing w:line="240" w:lineRule="auto"/>
+              <w:rPr>
+                <w:rFonts w:ascii="Times New Roman" w:eastAsiaTheme="minorEastAsia" w:hAnsi="Times New Roman" w:cs="Times New Roman"/>
+              </w:rPr>
+            </w:pPr>
+            <w:r>
+              <w:rPr>
+                <w:rFonts w:ascii="Times New Roman" w:eastAsiaTheme="minorEastAsia" w:hAnsi="Times New Roman" w:cs="Times New Roman" w:hint="eastAsia"/>
+              </w:rPr>
               <w:t>Done</w:t>
+            </w:r>
+          </w:p>
+          <w:p>
+            <w:pPr>
+              <w:pStyle w:val="ListParagraph"/>
+              <w:widowControl w:val="0"/>
+              <w:numPr>
+                <w:ilvl w:val="0"/>
+                <w:numId w:val="24"/>
+              </w:numPr>
+              <w:spacing w:line="240" w:lineRule="auto"/>
+              <w:rPr>
+                <w:rFonts w:ascii="Times New Roman" w:eastAsiaTheme="minorEastAsia" w:hAnsi="Times New Roman" w:cs="Times New Roman"/>
+              </w:rPr>
+            </w:pPr>
+            <w:r>
+              <w:rPr>
+                <w:rFonts w:ascii="Times New Roman" w:eastAsiaTheme="minorEastAsia" w:hAnsi="Times New Roman" w:cs="Times New Roman" w:hint="eastAsia"/>
+              </w:rPr>
+              <w:t>Done</w:t>
+            </w:r>
+          </w:p>
+        </w:tc>
+      </w:tr>
+      <w:tr>
+        <w:tc>
+          <w:tcPr>
+            <w:tcW w:w="1455" w:type="dxa"/>
+            <w:shd w:val="clear" w:color="auto" w:fill="auto"/>
+            <w:tcMar>
+              <w:top w:w="100" w:type="dxa"/>
+              <w:left w:w="100" w:type="dxa"/>
+              <w:bottom w:w="100" w:type="dxa"/>
+              <w:right w:w="100" w:type="dxa"/>
+            </w:tcMar>
+          </w:tcPr>
+          <w:p>
+            <w:pPr>
+              <w:widowControl w:val="0"/>
+              <w:spacing w:line="240" w:lineRule="auto"/>
+              <w:rPr>
+                <w:rFonts w:ascii="Times New Roman" w:eastAsiaTheme="minorEastAsia" w:hAnsi="Times New Roman" w:cs="Times New Roman"/>
+              </w:rPr>
+            </w:pPr>
+            <w:r>
+              <w:rPr>
+                <w:rFonts w:ascii="Times New Roman" w:eastAsiaTheme="minorEastAsia" w:hAnsi="Times New Roman" w:cs="Times New Roman" w:hint="eastAsia"/>
+              </w:rPr>
+              <w:t>April 5, 2024</w:t>
+            </w:r>
+          </w:p>
+        </w:tc>
+        <w:tc>
+          <w:tcPr>
+            <w:tcW w:w="4080" w:type="dxa"/>
+            <w:shd w:val="clear" w:color="auto" w:fill="auto"/>
+            <w:tcMar>
+              <w:top w:w="100" w:type="dxa"/>
+              <w:left w:w="100" w:type="dxa"/>
+              <w:bottom w:w="100" w:type="dxa"/>
+              <w:right w:w="100" w:type="dxa"/>
+            </w:tcMar>
+          </w:tcPr>
+          <w:p>
+            <w:pPr>
+              <w:widowControl w:val="0"/>
+              <w:spacing w:line="240" w:lineRule="auto"/>
+              <w:rPr>
+                <w:rFonts w:ascii="Times New Roman" w:eastAsiaTheme="minorEastAsia" w:hAnsi="Times New Roman" w:cs="Times New Roman"/>
+              </w:rPr>
+            </w:pPr>
+            <w:r>
+              <w:rPr>
+                <w:rFonts w:ascii="Times New Roman" w:eastAsiaTheme="minorEastAsia" w:hAnsi="Times New Roman" w:cs="Times New Roman" w:hint="eastAsia"/>
+              </w:rPr>
+              <w:t>Xiao Wen</w:t>
+            </w:r>
+          </w:p>
+          <w:p>
+            <w:pPr>
+              <w:pStyle w:val="ListParagraph"/>
+              <w:widowControl w:val="0"/>
+              <w:numPr>
+                <w:ilvl w:val="0"/>
+                <w:numId w:val="25"/>
+              </w:numPr>
+              <w:spacing w:line="240" w:lineRule="auto"/>
+              <w:rPr>
+                <w:rFonts w:ascii="Times New Roman" w:eastAsiaTheme="minorEastAsia" w:hAnsi="Times New Roman" w:cs="Times New Roman"/>
+              </w:rPr>
+            </w:pPr>
+            <w:r>
+              <w:rPr>
+                <w:rFonts w:ascii="Times New Roman" w:eastAsiaTheme="minorEastAsia" w:hAnsi="Times New Roman" w:cs="Times New Roman" w:hint="eastAsia"/>
+              </w:rPr>
+              <w:t>Reorganize the code from last week</w:t>
+            </w:r>
+            <w:r>
+              <w:rPr>
+                <w:rFonts w:ascii="Times New Roman" w:eastAsiaTheme="minorEastAsia" w:hAnsi="Times New Roman" w:cs="Times New Roman" w:hint="eastAsia"/>
+              </w:rPr>
+              <w:t>.</w:t>
+            </w:r>
+          </w:p>
+          <w:p>
+            <w:pPr>
+              <w:pStyle w:val="ListParagraph"/>
+              <w:widowControl w:val="0"/>
+              <w:numPr>
+                <w:ilvl w:val="0"/>
+                <w:numId w:val="25"/>
+              </w:numPr>
+              <w:spacing w:line="240" w:lineRule="auto"/>
+              <w:rPr>
+                <w:rFonts w:ascii="Times New Roman" w:eastAsiaTheme="minorEastAsia" w:hAnsi="Times New Roman" w:cs="Times New Roman"/>
+              </w:rPr>
+            </w:pPr>
+            <w:r>
+              <w:rPr>
+                <w:rFonts w:ascii="Times New Roman" w:eastAsiaTheme="minorEastAsia" w:hAnsi="Times New Roman" w:cs="Times New Roman" w:hint="eastAsia"/>
+              </w:rPr>
+              <w:t xml:space="preserve">Try Grid Approach: subsample multiple times from 10 classes and select 10 most representative subsets to form a good training set; select 10 most unrepresentative subsets to form a bad training set. Train the CNN models with the good training set and the bad training set respectively and compare the accuracy. </w:t>
+            </w:r>
+          </w:p>
+        </w:tc>
+        <w:tc>
+          <w:tcPr>
+            <w:tcW w:w="3825" w:type="dxa"/>
+            <w:shd w:val="clear" w:color="auto" w:fill="auto"/>
+            <w:tcMar>
+              <w:top w:w="100" w:type="dxa"/>
+              <w:left w:w="100" w:type="dxa"/>
+              <w:bottom w:w="100" w:type="dxa"/>
+              <w:right w:w="100" w:type="dxa"/>
+            </w:tcMar>
+          </w:tcPr>
+          <w:p>
+            <w:pPr>
+              <w:widowControl w:val="0"/>
+              <w:spacing w:line="240" w:lineRule="auto"/>
+              <w:rPr>
+                <w:rFonts w:ascii="Times New Roman" w:eastAsiaTheme="minorEastAsia" w:hAnsi="Times New Roman" w:cs="Times New Roman"/>
+              </w:rPr>
+            </w:pPr>
+            <w:r>
+              <w:rPr>
+                <w:rFonts w:ascii="Times New Roman" w:eastAsiaTheme="minorEastAsia" w:hAnsi="Times New Roman" w:cs="Times New Roman" w:hint="eastAsia"/>
+              </w:rPr>
+              <w:t>Xiao Wen</w:t>
+            </w:r>
+          </w:p>
+          <w:p>
+            <w:pPr>
+              <w:pStyle w:val="ListParagraph"/>
+              <w:widowControl w:val="0"/>
+              <w:numPr>
+                <w:ilvl w:val="0"/>
+                <w:numId w:val="27"/>
+              </w:numPr>
+              <w:spacing w:line="240" w:lineRule="auto"/>
+              <w:rPr>
+                <w:rFonts w:ascii="Times New Roman" w:eastAsiaTheme="minorEastAsia" w:hAnsi="Times New Roman" w:cs="Times New Roman"/>
+              </w:rPr>
+            </w:pPr>
+            <w:r>
+              <w:rPr>
+                <w:rFonts w:ascii="Times New Roman" w:eastAsiaTheme="minorEastAsia" w:hAnsi="Times New Roman" w:cs="Times New Roman" w:hint="eastAsia"/>
+              </w:rPr>
+              <w:t>Done</w:t>
+            </w:r>
+          </w:p>
+          <w:p>
+            <w:pPr>
+              <w:pStyle w:val="ListParagraph"/>
+              <w:widowControl w:val="0"/>
+              <w:numPr>
+                <w:ilvl w:val="0"/>
+                <w:numId w:val="27"/>
+              </w:numPr>
+              <w:spacing w:line="240" w:lineRule="auto"/>
+              <w:rPr>
+                <w:rFonts w:ascii="Times New Roman" w:eastAsiaTheme="minorEastAsia" w:hAnsi="Times New Roman" w:cs="Times New Roman"/>
+              </w:rPr>
+            </w:pPr>
+            <w:r>
+              <w:rPr>
+                <w:rFonts w:ascii="Times New Roman" w:eastAsiaTheme="minorEastAsia" w:hAnsi="Times New Roman" w:cs="Times New Roman" w:hint="eastAsia"/>
+              </w:rPr>
+              <w:t>Done</w:t>
+            </w:r>
+          </w:p>
+        </w:tc>
+      </w:tr>
+      <w:tr>
+        <w:tc>
+          <w:tcPr>
+            <w:tcW w:w="1455" w:type="dxa"/>
+            <w:shd w:val="clear" w:color="auto" w:fill="auto"/>
+            <w:tcMar>
+              <w:top w:w="100" w:type="dxa"/>
+              <w:left w:w="100" w:type="dxa"/>
+              <w:bottom w:w="100" w:type="dxa"/>
+              <w:right w:w="100" w:type="dxa"/>
+            </w:tcMar>
+          </w:tcPr>
+          <w:p>
+            <w:pPr>
+              <w:widowControl w:val="0"/>
+              <w:spacing w:line="240" w:lineRule="auto"/>
+              <w:rPr>
+                <w:rFonts w:ascii="Times New Roman" w:eastAsiaTheme="minorEastAsia" w:hAnsi="Times New Roman" w:cs="Times New Roman"/>
+              </w:rPr>
+            </w:pPr>
+            <w:r>
+              <w:rPr>
+                <w:rFonts w:ascii="Times New Roman" w:eastAsiaTheme="minorEastAsia" w:hAnsi="Times New Roman" w:cs="Times New Roman" w:hint="eastAsia"/>
+              </w:rPr>
+              <w:t>April 12, 2024</w:t>
+            </w:r>
+          </w:p>
+        </w:tc>
+        <w:tc>
+          <w:tcPr>
+            <w:tcW w:w="4080" w:type="dxa"/>
+            <w:shd w:val="clear" w:color="auto" w:fill="auto"/>
+            <w:tcMar>
+              <w:top w:w="100" w:type="dxa"/>
+              <w:left w:w="100" w:type="dxa"/>
+              <w:bottom w:w="100" w:type="dxa"/>
+              <w:right w:w="100" w:type="dxa"/>
+            </w:tcMar>
+          </w:tcPr>
+          <w:p>
+            <w:pPr>
+              <w:widowControl w:val="0"/>
+              <w:spacing w:line="240" w:lineRule="auto"/>
+              <w:rPr>
+                <w:rFonts w:ascii="Times New Roman" w:eastAsiaTheme="minorEastAsia" w:hAnsi="Times New Roman" w:cs="Times New Roman"/>
+              </w:rPr>
+            </w:pPr>
+            <w:r>
+              <w:rPr>
+                <w:rFonts w:ascii="Times New Roman" w:eastAsiaTheme="minorEastAsia" w:hAnsi="Times New Roman" w:cs="Times New Roman" w:hint="eastAsia"/>
+              </w:rPr>
+              <w:t>Xiao Wen</w:t>
+            </w:r>
+          </w:p>
+          <w:p>
+            <w:pPr>
+              <w:pStyle w:val="ListParagraph"/>
+              <w:widowControl w:val="0"/>
+              <w:numPr>
+                <w:ilvl w:val="0"/>
+                <w:numId w:val="28"/>
+              </w:numPr>
+              <w:spacing w:line="240" w:lineRule="auto"/>
+              <w:rPr>
+                <w:rFonts w:ascii="Times New Roman" w:eastAsiaTheme="minorEastAsia" w:hAnsi="Times New Roman" w:cs="Times New Roman"/>
+              </w:rPr>
+            </w:pPr>
+            <w:r>
+              <w:rPr>
+                <w:rFonts w:ascii="Times New Roman" w:eastAsiaTheme="minorEastAsia" w:hAnsi="Times New Roman" w:cs="Times New Roman" w:hint="eastAsia"/>
+              </w:rPr>
+              <w:t xml:space="preserve">Run the Grid Approach multiple times and plot the result. </w:t>
+            </w:r>
+          </w:p>
+          <w:p>
+            <w:pPr>
+              <w:pStyle w:val="ListParagraph"/>
+              <w:widowControl w:val="0"/>
+              <w:numPr>
+                <w:ilvl w:val="0"/>
+                <w:numId w:val="28"/>
+              </w:numPr>
+              <w:spacing w:line="240" w:lineRule="auto"/>
+              <w:rPr>
+                <w:rFonts w:ascii="Times New Roman" w:eastAsiaTheme="minorEastAsia" w:hAnsi="Times New Roman" w:cs="Times New Roman"/>
+              </w:rPr>
+            </w:pPr>
+            <w:r>
+              <w:rPr>
+                <w:rFonts w:ascii="Times New Roman" w:eastAsiaTheme="minorEastAsia" w:hAnsi="Times New Roman" w:cs="Times New Roman" w:hint="eastAsia"/>
+              </w:rPr>
+              <w:t>C</w:t>
+            </w:r>
+            <w:r>
+              <w:rPr>
+                <w:rFonts w:ascii="Times New Roman" w:eastAsiaTheme="minorEastAsia" w:hAnsi="Times New Roman" w:cs="Times New Roman"/>
+              </w:rPr>
+              <w:t>o</w:t>
+            </w:r>
+            <w:r>
+              <w:rPr>
+                <w:rFonts w:ascii="Times New Roman" w:eastAsiaTheme="minorEastAsia" w:hAnsi="Times New Roman" w:cs="Times New Roman" w:hint="eastAsia"/>
+              </w:rPr>
+              <w:t xml:space="preserve">nsider SVD/Eigen-decomposition approach: Eigenvectors contain the information of the dataset/subsamples from it. If the eigenvectors are similar (maybe through cosine similarity to compare), this might </w:t>
+            </w:r>
+            <w:r>
+              <w:rPr>
+                <w:rFonts w:ascii="Times New Roman" w:eastAsiaTheme="minorEastAsia" w:hAnsi="Times New Roman" w:cs="Times New Roman"/>
+              </w:rPr>
+              <w:t>imply</w:t>
+            </w:r>
+            <w:r>
+              <w:rPr>
+                <w:rFonts w:ascii="Times New Roman" w:eastAsiaTheme="minorEastAsia" w:hAnsi="Times New Roman" w:cs="Times New Roman" w:hint="eastAsia"/>
+              </w:rPr>
+              <w:t xml:space="preserve"> that this subsample shares a similar structure </w:t>
+            </w:r>
+            <w:r>
+              <w:rPr>
+                <w:rFonts w:ascii="Times New Roman" w:eastAsiaTheme="minorEastAsia" w:hAnsi="Times New Roman" w:cs="Times New Roman" w:hint="eastAsia"/>
+              </w:rPr>
+              <w:t xml:space="preserve">(and hence is representative of) with the original dataset. Or we can use PCA to focus on and compare the similarity of </w:t>
+            </w:r>
+            <w:r>
+              <w:rPr>
+                <w:rFonts w:ascii="Times New Roman" w:eastAsiaTheme="minorEastAsia" w:hAnsi="Times New Roman" w:cs="Times New Roman" w:hint="eastAsia"/>
+              </w:rPr>
+              <w:t xml:space="preserve">only the </w:t>
+            </w:r>
+            <w:r>
+              <w:rPr>
+                <w:rFonts w:ascii="Times New Roman" w:eastAsiaTheme="minorEastAsia" w:hAnsi="Times New Roman" w:cs="Times New Roman" w:hint="eastAsia"/>
+              </w:rPr>
+              <w:t xml:space="preserve">first few eigenvectors (which retain most information of the dataset and subsamples) in the </w:t>
+            </w:r>
+            <w:r>
+              <w:rPr>
+                <w:rFonts w:ascii="Times New Roman" w:eastAsiaTheme="minorEastAsia" w:hAnsi="Times New Roman" w:cs="Times New Roman" w:hint="eastAsia"/>
+              </w:rPr>
+              <w:lastRenderedPageBreak/>
+              <w:t xml:space="preserve">subspace they create. </w:t>
+            </w:r>
+          </w:p>
+        </w:tc>
+        <w:tc>
+          <w:tcPr>
+            <w:tcW w:w="3825" w:type="dxa"/>
+            <w:shd w:val="clear" w:color="auto" w:fill="auto"/>
+            <w:tcMar>
+              <w:top w:w="100" w:type="dxa"/>
+              <w:left w:w="100" w:type="dxa"/>
+              <w:bottom w:w="100" w:type="dxa"/>
+              <w:right w:w="100" w:type="dxa"/>
+            </w:tcMar>
+          </w:tcPr>
+          <w:p>
+            <w:pPr>
+              <w:widowControl w:val="0"/>
+              <w:spacing w:line="240" w:lineRule="auto"/>
+              <w:rPr>
+                <w:rFonts w:ascii="Times New Roman" w:eastAsiaTheme="minorEastAsia" w:hAnsi="Times New Roman" w:cs="Times New Roman"/>
+              </w:rPr>
+            </w:pPr>
+            <w:r>
+              <w:rPr>
+                <w:rFonts w:ascii="Times New Roman" w:eastAsiaTheme="minorEastAsia" w:hAnsi="Times New Roman" w:cs="Times New Roman" w:hint="eastAsia"/>
+              </w:rPr>
+              <w:lastRenderedPageBreak/>
+              <w:t>Xiao Wen</w:t>
             </w:r>
           </w:p>
         </w:tc>
@@ -2938,6 +3443,184 @@
     </w:lvl>
   </w:abstractNum>
   <w:abstractNum w:abstractNumId="13" w15:restartNumberingAfterBreak="0">
+    <w:nsid w:val="3AC12DD9"/>
+    <w:multiLevelType w:val="hybridMultilevel"/>
+    <w:tmpl w:val="6200253A"/>
+    <w:lvl w:ilvl="0" w:tplc="887ECFD2">
+      <w:start w:val="1"/>
+      <w:numFmt w:val="lowerRoman"/>
+      <w:lvlText w:val="%1)"/>
+      <w:lvlJc w:val="left"/>
+      <w:pPr>
+        <w:ind w:left="1080" w:hanging="720"/>
+      </w:pPr>
+      <w:rPr>
+        <w:rFonts w:hint="default"/>
+      </w:rPr>
+    </w:lvl>
+    <w:lvl w:ilvl="1" w:tplc="04090019" w:tentative="1">
+      <w:start w:val="1"/>
+      <w:numFmt w:val="lowerLetter"/>
+      <w:lvlText w:val="%2."/>
+      <w:lvlJc w:val="left"/>
+      <w:pPr>
+        <w:ind w:left="1440" w:hanging="360"/>
+      </w:pPr>
+    </w:lvl>
+    <w:lvl w:ilvl="2" w:tplc="0409001B" w:tentative="1">
+      <w:start w:val="1"/>
+      <w:numFmt w:val="lowerRoman"/>
+      <w:lvlText w:val="%3."/>
+      <w:lvlJc w:val="right"/>
+      <w:pPr>
+        <w:ind w:left="2160" w:hanging="180"/>
+      </w:pPr>
+    </w:lvl>
+    <w:lvl w:ilvl="3" w:tplc="0409000F" w:tentative="1">
+      <w:start w:val="1"/>
+      <w:numFmt w:val="decimal"/>
+      <w:lvlText w:val="%4."/>
+      <w:lvlJc w:val="left"/>
+      <w:pPr>
+        <w:ind w:left="2880" w:hanging="360"/>
+      </w:pPr>
+    </w:lvl>
+    <w:lvl w:ilvl="4" w:tplc="04090019" w:tentative="1">
+      <w:start w:val="1"/>
+      <w:numFmt w:val="lowerLetter"/>
+      <w:lvlText w:val="%5."/>
+      <w:lvlJc w:val="left"/>
+      <w:pPr>
+        <w:ind w:left="3600" w:hanging="360"/>
+      </w:pPr>
+    </w:lvl>
+    <w:lvl w:ilvl="5" w:tplc="0409001B" w:tentative="1">
+      <w:start w:val="1"/>
+      <w:numFmt w:val="lowerRoman"/>
+      <w:lvlText w:val="%6."/>
+      <w:lvlJc w:val="right"/>
+      <w:pPr>
+        <w:ind w:left="4320" w:hanging="180"/>
+      </w:pPr>
+    </w:lvl>
+    <w:lvl w:ilvl="6" w:tplc="0409000F" w:tentative="1">
+      <w:start w:val="1"/>
+      <w:numFmt w:val="decimal"/>
+      <w:lvlText w:val="%7."/>
+      <w:lvlJc w:val="left"/>
+      <w:pPr>
+        <w:ind w:left="5040" w:hanging="360"/>
+      </w:pPr>
+    </w:lvl>
+    <w:lvl w:ilvl="7" w:tplc="04090019" w:tentative="1">
+      <w:start w:val="1"/>
+      <w:numFmt w:val="lowerLetter"/>
+      <w:lvlText w:val="%8."/>
+      <w:lvlJc w:val="left"/>
+      <w:pPr>
+        <w:ind w:left="5760" w:hanging="360"/>
+      </w:pPr>
+    </w:lvl>
+    <w:lvl w:ilvl="8" w:tplc="0409001B" w:tentative="1">
+      <w:start w:val="1"/>
+      <w:numFmt w:val="lowerRoman"/>
+      <w:lvlText w:val="%9."/>
+      <w:lvlJc w:val="right"/>
+      <w:pPr>
+        <w:ind w:left="6480" w:hanging="180"/>
+      </w:pPr>
+    </w:lvl>
+  </w:abstractNum>
+  <w:abstractNum w:abstractNumId="14" w15:restartNumberingAfterBreak="0">
+    <w:nsid w:val="3AF32C12"/>
+    <w:multiLevelType w:val="hybridMultilevel"/>
+    <w:tmpl w:val="C3D44A2C"/>
+    <w:lvl w:ilvl="0" w:tplc="8ED86C5E">
+      <w:start w:val="1"/>
+      <w:numFmt w:val="lowerRoman"/>
+      <w:lvlText w:val="%1)"/>
+      <w:lvlJc w:val="left"/>
+      <w:pPr>
+        <w:ind w:left="1080" w:hanging="720"/>
+      </w:pPr>
+      <w:rPr>
+        <w:rFonts w:hint="default"/>
+      </w:rPr>
+    </w:lvl>
+    <w:lvl w:ilvl="1" w:tplc="04090019" w:tentative="1">
+      <w:start w:val="1"/>
+      <w:numFmt w:val="lowerLetter"/>
+      <w:lvlText w:val="%2."/>
+      <w:lvlJc w:val="left"/>
+      <w:pPr>
+        <w:ind w:left="1440" w:hanging="360"/>
+      </w:pPr>
+    </w:lvl>
+    <w:lvl w:ilvl="2" w:tplc="0409001B" w:tentative="1">
+      <w:start w:val="1"/>
+      <w:numFmt w:val="lowerRoman"/>
+      <w:lvlText w:val="%3."/>
+      <w:lvlJc w:val="right"/>
+      <w:pPr>
+        <w:ind w:left="2160" w:hanging="180"/>
+      </w:pPr>
+    </w:lvl>
+    <w:lvl w:ilvl="3" w:tplc="0409000F" w:tentative="1">
+      <w:start w:val="1"/>
+      <w:numFmt w:val="decimal"/>
+      <w:lvlText w:val="%4."/>
+      <w:lvlJc w:val="left"/>
+      <w:pPr>
+        <w:ind w:left="2880" w:hanging="360"/>
+      </w:pPr>
+    </w:lvl>
+    <w:lvl w:ilvl="4" w:tplc="04090019" w:tentative="1">
+      <w:start w:val="1"/>
+      <w:numFmt w:val="lowerLetter"/>
+      <w:lvlText w:val="%5."/>
+      <w:lvlJc w:val="left"/>
+      <w:pPr>
+        <w:ind w:left="3600" w:hanging="360"/>
+      </w:pPr>
+    </w:lvl>
+    <w:lvl w:ilvl="5" w:tplc="0409001B" w:tentative="1">
+      <w:start w:val="1"/>
+      <w:numFmt w:val="lowerRoman"/>
+      <w:lvlText w:val="%6."/>
+      <w:lvlJc w:val="right"/>
+      <w:pPr>
+        <w:ind w:left="4320" w:hanging="180"/>
+      </w:pPr>
+    </w:lvl>
+    <w:lvl w:ilvl="6" w:tplc="0409000F" w:tentative="1">
+      <w:start w:val="1"/>
+      <w:numFmt w:val="decimal"/>
+      <w:lvlText w:val="%7."/>
+      <w:lvlJc w:val="left"/>
+      <w:pPr>
+        <w:ind w:left="5040" w:hanging="360"/>
+      </w:pPr>
+    </w:lvl>
+    <w:lvl w:ilvl="7" w:tplc="04090019" w:tentative="1">
+      <w:start w:val="1"/>
+      <w:numFmt w:val="lowerLetter"/>
+      <w:lvlText w:val="%8."/>
+      <w:lvlJc w:val="left"/>
+      <w:pPr>
+        <w:ind w:left="5760" w:hanging="360"/>
+      </w:pPr>
+    </w:lvl>
+    <w:lvl w:ilvl="8" w:tplc="0409001B" w:tentative="1">
+      <w:start w:val="1"/>
+      <w:numFmt w:val="lowerRoman"/>
+      <w:lvlText w:val="%9."/>
+      <w:lvlJc w:val="right"/>
+      <w:pPr>
+        <w:ind w:left="6480" w:hanging="180"/>
+      </w:pPr>
+    </w:lvl>
+  </w:abstractNum>
+  <w:abstractNum w:abstractNumId="15" w15:restartNumberingAfterBreak="0">
     <w:nsid w:val="3D6E6FB3"/>
     <w:multiLevelType w:val="hybridMultilevel"/>
     <w:tmpl w:val="2490049A"/>
@@ -3026,7 +3709,274 @@
       </w:pPr>
     </w:lvl>
   </w:abstractNum>
-  <w:abstractNum w:abstractNumId="14" w15:restartNumberingAfterBreak="0">
+  <w:abstractNum w:abstractNumId="16" w15:restartNumberingAfterBreak="0">
+    <w:nsid w:val="418B42F6"/>
+    <w:multiLevelType w:val="hybridMultilevel"/>
+    <w:tmpl w:val="EE2E241C"/>
+    <w:lvl w:ilvl="0" w:tplc="CED41BA6">
+      <w:start w:val="1"/>
+      <w:numFmt w:val="lowerRoman"/>
+      <w:lvlText w:val="%1)"/>
+      <w:lvlJc w:val="left"/>
+      <w:pPr>
+        <w:ind w:left="1080" w:hanging="720"/>
+      </w:pPr>
+      <w:rPr>
+        <w:rFonts w:hint="default"/>
+      </w:rPr>
+    </w:lvl>
+    <w:lvl w:ilvl="1" w:tplc="04090019" w:tentative="1">
+      <w:start w:val="1"/>
+      <w:numFmt w:val="lowerLetter"/>
+      <w:lvlText w:val="%2."/>
+      <w:lvlJc w:val="left"/>
+      <w:pPr>
+        <w:ind w:left="1440" w:hanging="360"/>
+      </w:pPr>
+    </w:lvl>
+    <w:lvl w:ilvl="2" w:tplc="0409001B" w:tentative="1">
+      <w:start w:val="1"/>
+      <w:numFmt w:val="lowerRoman"/>
+      <w:lvlText w:val="%3."/>
+      <w:lvlJc w:val="right"/>
+      <w:pPr>
+        <w:ind w:left="2160" w:hanging="180"/>
+      </w:pPr>
+    </w:lvl>
+    <w:lvl w:ilvl="3" w:tplc="0409000F" w:tentative="1">
+      <w:start w:val="1"/>
+      <w:numFmt w:val="decimal"/>
+      <w:lvlText w:val="%4."/>
+      <w:lvlJc w:val="left"/>
+      <w:pPr>
+        <w:ind w:left="2880" w:hanging="360"/>
+      </w:pPr>
+    </w:lvl>
+    <w:lvl w:ilvl="4" w:tplc="04090019" w:tentative="1">
+      <w:start w:val="1"/>
+      <w:numFmt w:val="lowerLetter"/>
+      <w:lvlText w:val="%5."/>
+      <w:lvlJc w:val="left"/>
+      <w:pPr>
+        <w:ind w:left="3600" w:hanging="360"/>
+      </w:pPr>
+    </w:lvl>
+    <w:lvl w:ilvl="5" w:tplc="0409001B" w:tentative="1">
+      <w:start w:val="1"/>
+      <w:numFmt w:val="lowerRoman"/>
+      <w:lvlText w:val="%6."/>
+      <w:lvlJc w:val="right"/>
+      <w:pPr>
+        <w:ind w:left="4320" w:hanging="180"/>
+      </w:pPr>
+    </w:lvl>
+    <w:lvl w:ilvl="6" w:tplc="0409000F" w:tentative="1">
+      <w:start w:val="1"/>
+      <w:numFmt w:val="decimal"/>
+      <w:lvlText w:val="%7."/>
+      <w:lvlJc w:val="left"/>
+      <w:pPr>
+        <w:ind w:left="5040" w:hanging="360"/>
+      </w:pPr>
+    </w:lvl>
+    <w:lvl w:ilvl="7" w:tplc="04090019" w:tentative="1">
+      <w:start w:val="1"/>
+      <w:numFmt w:val="lowerLetter"/>
+      <w:lvlText w:val="%8."/>
+      <w:lvlJc w:val="left"/>
+      <w:pPr>
+        <w:ind w:left="5760" w:hanging="360"/>
+      </w:pPr>
+    </w:lvl>
+    <w:lvl w:ilvl="8" w:tplc="0409001B" w:tentative="1">
+      <w:start w:val="1"/>
+      <w:numFmt w:val="lowerRoman"/>
+      <w:lvlText w:val="%9."/>
+      <w:lvlJc w:val="right"/>
+      <w:pPr>
+        <w:ind w:left="6480" w:hanging="180"/>
+      </w:pPr>
+    </w:lvl>
+  </w:abstractNum>
+  <w:abstractNum w:abstractNumId="17" w15:restartNumberingAfterBreak="0">
+    <w:nsid w:val="443559FE"/>
+    <w:multiLevelType w:val="hybridMultilevel"/>
+    <w:tmpl w:val="7436D9C0"/>
+    <w:lvl w:ilvl="0" w:tplc="DE90BDA8">
+      <w:start w:val="1"/>
+      <w:numFmt w:val="lowerRoman"/>
+      <w:lvlText w:val="%1)"/>
+      <w:lvlJc w:val="left"/>
+      <w:pPr>
+        <w:ind w:left="1080" w:hanging="720"/>
+      </w:pPr>
+      <w:rPr>
+        <w:rFonts w:hint="default"/>
+      </w:rPr>
+    </w:lvl>
+    <w:lvl w:ilvl="1" w:tplc="04090019" w:tentative="1">
+      <w:start w:val="1"/>
+      <w:numFmt w:val="lowerLetter"/>
+      <w:lvlText w:val="%2."/>
+      <w:lvlJc w:val="left"/>
+      <w:pPr>
+        <w:ind w:left="1440" w:hanging="360"/>
+      </w:pPr>
+    </w:lvl>
+    <w:lvl w:ilvl="2" w:tplc="0409001B" w:tentative="1">
+      <w:start w:val="1"/>
+      <w:numFmt w:val="lowerRoman"/>
+      <w:lvlText w:val="%3."/>
+      <w:lvlJc w:val="right"/>
+      <w:pPr>
+        <w:ind w:left="2160" w:hanging="180"/>
+      </w:pPr>
+    </w:lvl>
+    <w:lvl w:ilvl="3" w:tplc="0409000F" w:tentative="1">
+      <w:start w:val="1"/>
+      <w:numFmt w:val="decimal"/>
+      <w:lvlText w:val="%4."/>
+      <w:lvlJc w:val="left"/>
+      <w:pPr>
+        <w:ind w:left="2880" w:hanging="360"/>
+      </w:pPr>
+    </w:lvl>
+    <w:lvl w:ilvl="4" w:tplc="04090019" w:tentative="1">
+      <w:start w:val="1"/>
+      <w:numFmt w:val="lowerLetter"/>
+      <w:lvlText w:val="%5."/>
+      <w:lvlJc w:val="left"/>
+      <w:pPr>
+        <w:ind w:left="3600" w:hanging="360"/>
+      </w:pPr>
+    </w:lvl>
+    <w:lvl w:ilvl="5" w:tplc="0409001B" w:tentative="1">
+      <w:start w:val="1"/>
+      <w:numFmt w:val="lowerRoman"/>
+      <w:lvlText w:val="%6."/>
+      <w:lvlJc w:val="right"/>
+      <w:pPr>
+        <w:ind w:left="4320" w:hanging="180"/>
+      </w:pPr>
+    </w:lvl>
+    <w:lvl w:ilvl="6" w:tplc="0409000F" w:tentative="1">
+      <w:start w:val="1"/>
+      <w:numFmt w:val="decimal"/>
+      <w:lvlText w:val="%7."/>
+      <w:lvlJc w:val="left"/>
+      <w:pPr>
+        <w:ind w:left="5040" w:hanging="360"/>
+      </w:pPr>
+    </w:lvl>
+    <w:lvl w:ilvl="7" w:tplc="04090019" w:tentative="1">
+      <w:start w:val="1"/>
+      <w:numFmt w:val="lowerLetter"/>
+      <w:lvlText w:val="%8."/>
+      <w:lvlJc w:val="left"/>
+      <w:pPr>
+        <w:ind w:left="5760" w:hanging="360"/>
+      </w:pPr>
+    </w:lvl>
+    <w:lvl w:ilvl="8" w:tplc="0409001B" w:tentative="1">
+      <w:start w:val="1"/>
+      <w:numFmt w:val="lowerRoman"/>
+      <w:lvlText w:val="%9."/>
+      <w:lvlJc w:val="right"/>
+      <w:pPr>
+        <w:ind w:left="6480" w:hanging="180"/>
+      </w:pPr>
+    </w:lvl>
+  </w:abstractNum>
+  <w:abstractNum w:abstractNumId="18" w15:restartNumberingAfterBreak="0">
+    <w:nsid w:val="4DC552C8"/>
+    <w:multiLevelType w:val="hybridMultilevel"/>
+    <w:tmpl w:val="549C5A7E"/>
+    <w:lvl w:ilvl="0" w:tplc="7CD6A43E">
+      <w:start w:val="1"/>
+      <w:numFmt w:val="lowerRoman"/>
+      <w:lvlText w:val="%1)"/>
+      <w:lvlJc w:val="left"/>
+      <w:pPr>
+        <w:ind w:left="1080" w:hanging="720"/>
+      </w:pPr>
+      <w:rPr>
+        <w:rFonts w:hint="default"/>
+      </w:rPr>
+    </w:lvl>
+    <w:lvl w:ilvl="1" w:tplc="04090019" w:tentative="1">
+      <w:start w:val="1"/>
+      <w:numFmt w:val="lowerLetter"/>
+      <w:lvlText w:val="%2."/>
+      <w:lvlJc w:val="left"/>
+      <w:pPr>
+        <w:ind w:left="1440" w:hanging="360"/>
+      </w:pPr>
+    </w:lvl>
+    <w:lvl w:ilvl="2" w:tplc="0409001B" w:tentative="1">
+      <w:start w:val="1"/>
+      <w:numFmt w:val="lowerRoman"/>
+      <w:lvlText w:val="%3."/>
+      <w:lvlJc w:val="right"/>
+      <w:pPr>
+        <w:ind w:left="2160" w:hanging="180"/>
+      </w:pPr>
+    </w:lvl>
+    <w:lvl w:ilvl="3" w:tplc="0409000F" w:tentative="1">
+      <w:start w:val="1"/>
+      <w:numFmt w:val="decimal"/>
+      <w:lvlText w:val="%4."/>
+      <w:lvlJc w:val="left"/>
+      <w:pPr>
+        <w:ind w:left="2880" w:hanging="360"/>
+      </w:pPr>
+    </w:lvl>
+    <w:lvl w:ilvl="4" w:tplc="04090019" w:tentative="1">
+      <w:start w:val="1"/>
+      <w:numFmt w:val="lowerLetter"/>
+      <w:lvlText w:val="%5."/>
+      <w:lvlJc w:val="left"/>
+      <w:pPr>
+        <w:ind w:left="3600" w:hanging="360"/>
+      </w:pPr>
+    </w:lvl>
+    <w:lvl w:ilvl="5" w:tplc="0409001B" w:tentative="1">
+      <w:start w:val="1"/>
+      <w:numFmt w:val="lowerRoman"/>
+      <w:lvlText w:val="%6."/>
+      <w:lvlJc w:val="right"/>
+      <w:pPr>
+        <w:ind w:left="4320" w:hanging="180"/>
+      </w:pPr>
+    </w:lvl>
+    <w:lvl w:ilvl="6" w:tplc="0409000F" w:tentative="1">
+      <w:start w:val="1"/>
+      <w:numFmt w:val="decimal"/>
+      <w:lvlText w:val="%7."/>
+      <w:lvlJc w:val="left"/>
+      <w:pPr>
+        <w:ind w:left="5040" w:hanging="360"/>
+      </w:pPr>
+    </w:lvl>
+    <w:lvl w:ilvl="7" w:tplc="04090019" w:tentative="1">
+      <w:start w:val="1"/>
+      <w:numFmt w:val="lowerLetter"/>
+      <w:lvlText w:val="%8."/>
+      <w:lvlJc w:val="left"/>
+      <w:pPr>
+        <w:ind w:left="5760" w:hanging="360"/>
+      </w:pPr>
+    </w:lvl>
+    <w:lvl w:ilvl="8" w:tplc="0409001B" w:tentative="1">
+      <w:start w:val="1"/>
+      <w:numFmt w:val="lowerRoman"/>
+      <w:lvlText w:val="%9."/>
+      <w:lvlJc w:val="right"/>
+      <w:pPr>
+        <w:ind w:left="6480" w:hanging="180"/>
+      </w:pPr>
+    </w:lvl>
+  </w:abstractNum>
+  <w:abstractNum w:abstractNumId="19" w15:restartNumberingAfterBreak="0">
     <w:nsid w:val="4F6C2717"/>
     <w:multiLevelType w:val="hybridMultilevel"/>
     <w:tmpl w:val="53A0A0CC"/>
@@ -3115,7 +4065,7 @@
       </w:pPr>
     </w:lvl>
   </w:abstractNum>
-  <w:abstractNum w:abstractNumId="15" w15:restartNumberingAfterBreak="0">
+  <w:abstractNum w:abstractNumId="20" w15:restartNumberingAfterBreak="0">
     <w:nsid w:val="53733CE4"/>
     <w:multiLevelType w:val="hybridMultilevel"/>
     <w:tmpl w:val="0E9E3FFA"/>
@@ -3204,7 +4154,7 @@
       </w:pPr>
     </w:lvl>
   </w:abstractNum>
-  <w:abstractNum w:abstractNumId="16" w15:restartNumberingAfterBreak="0">
+  <w:abstractNum w:abstractNumId="21" w15:restartNumberingAfterBreak="0">
     <w:nsid w:val="620C27A8"/>
     <w:multiLevelType w:val="multilevel"/>
     <w:tmpl w:val="2EF4D372"/>
@@ -3317,7 +4267,7 @@
       </w:rPr>
     </w:lvl>
   </w:abstractNum>
-  <w:abstractNum w:abstractNumId="17" w15:restartNumberingAfterBreak="0">
+  <w:abstractNum w:abstractNumId="22" w15:restartNumberingAfterBreak="0">
     <w:nsid w:val="688220CD"/>
     <w:multiLevelType w:val="hybridMultilevel"/>
     <w:tmpl w:val="1548E8E2"/>
@@ -3406,7 +4356,7 @@
       </w:pPr>
     </w:lvl>
   </w:abstractNum>
-  <w:abstractNum w:abstractNumId="18" w15:restartNumberingAfterBreak="0">
+  <w:abstractNum w:abstractNumId="23" w15:restartNumberingAfterBreak="0">
     <w:nsid w:val="739D282B"/>
     <w:multiLevelType w:val="multilevel"/>
     <w:tmpl w:val="42FADBB4"/>
@@ -3519,7 +4469,96 @@
       </w:rPr>
     </w:lvl>
   </w:abstractNum>
-  <w:abstractNum w:abstractNumId="19" w15:restartNumberingAfterBreak="0">
+  <w:abstractNum w:abstractNumId="24" w15:restartNumberingAfterBreak="0">
+    <w:nsid w:val="744E165A"/>
+    <w:multiLevelType w:val="hybridMultilevel"/>
+    <w:tmpl w:val="B4DA9B72"/>
+    <w:lvl w:ilvl="0" w:tplc="B3AA24EC">
+      <w:start w:val="1"/>
+      <w:numFmt w:val="lowerRoman"/>
+      <w:lvlText w:val="%1)"/>
+      <w:lvlJc w:val="left"/>
+      <w:pPr>
+        <w:ind w:left="1080" w:hanging="720"/>
+      </w:pPr>
+      <w:rPr>
+        <w:rFonts w:hint="default"/>
+      </w:rPr>
+    </w:lvl>
+    <w:lvl w:ilvl="1" w:tplc="04090019" w:tentative="1">
+      <w:start w:val="1"/>
+      <w:numFmt w:val="lowerLetter"/>
+      <w:lvlText w:val="%2."/>
+      <w:lvlJc w:val="left"/>
+      <w:pPr>
+        <w:ind w:left="1440" w:hanging="360"/>
+      </w:pPr>
+    </w:lvl>
+    <w:lvl w:ilvl="2" w:tplc="0409001B" w:tentative="1">
+      <w:start w:val="1"/>
+      <w:numFmt w:val="lowerRoman"/>
+      <w:lvlText w:val="%3."/>
+      <w:lvlJc w:val="right"/>
+      <w:pPr>
+        <w:ind w:left="2160" w:hanging="180"/>
+      </w:pPr>
+    </w:lvl>
+    <w:lvl w:ilvl="3" w:tplc="0409000F" w:tentative="1">
+      <w:start w:val="1"/>
+      <w:numFmt w:val="decimal"/>
+      <w:lvlText w:val="%4."/>
+      <w:lvlJc w:val="left"/>
+      <w:pPr>
+        <w:ind w:left="2880" w:hanging="360"/>
+      </w:pPr>
+    </w:lvl>
+    <w:lvl w:ilvl="4" w:tplc="04090019" w:tentative="1">
+      <w:start w:val="1"/>
+      <w:numFmt w:val="lowerLetter"/>
+      <w:lvlText w:val="%5."/>
+      <w:lvlJc w:val="left"/>
+      <w:pPr>
+        <w:ind w:left="3600" w:hanging="360"/>
+      </w:pPr>
+    </w:lvl>
+    <w:lvl w:ilvl="5" w:tplc="0409001B" w:tentative="1">
+      <w:start w:val="1"/>
+      <w:numFmt w:val="lowerRoman"/>
+      <w:lvlText w:val="%6."/>
+      <w:lvlJc w:val="right"/>
+      <w:pPr>
+        <w:ind w:left="4320" w:hanging="180"/>
+      </w:pPr>
+    </w:lvl>
+    <w:lvl w:ilvl="6" w:tplc="0409000F" w:tentative="1">
+      <w:start w:val="1"/>
+      <w:numFmt w:val="decimal"/>
+      <w:lvlText w:val="%7."/>
+      <w:lvlJc w:val="left"/>
+      <w:pPr>
+        <w:ind w:left="5040" w:hanging="360"/>
+      </w:pPr>
+    </w:lvl>
+    <w:lvl w:ilvl="7" w:tplc="04090019" w:tentative="1">
+      <w:start w:val="1"/>
+      <w:numFmt w:val="lowerLetter"/>
+      <w:lvlText w:val="%8."/>
+      <w:lvlJc w:val="left"/>
+      <w:pPr>
+        <w:ind w:left="5760" w:hanging="360"/>
+      </w:pPr>
+    </w:lvl>
+    <w:lvl w:ilvl="8" w:tplc="0409001B" w:tentative="1">
+      <w:start w:val="1"/>
+      <w:numFmt w:val="lowerRoman"/>
+      <w:lvlText w:val="%9."/>
+      <w:lvlJc w:val="right"/>
+      <w:pPr>
+        <w:ind w:left="6480" w:hanging="180"/>
+      </w:pPr>
+    </w:lvl>
+  </w:abstractNum>
+  <w:abstractNum w:abstractNumId="25" w15:restartNumberingAfterBreak="0">
     <w:nsid w:val="754F32B2"/>
     <w:multiLevelType w:val="multilevel"/>
     <w:tmpl w:val="3CC2492C"/>
@@ -3632,7 +4671,7 @@
       </w:rPr>
     </w:lvl>
   </w:abstractNum>
-  <w:abstractNum w:abstractNumId="20" w15:restartNumberingAfterBreak="0">
+  <w:abstractNum w:abstractNumId="26" w15:restartNumberingAfterBreak="0">
     <w:nsid w:val="77AD67D5"/>
     <w:multiLevelType w:val="hybridMultilevel"/>
     <w:tmpl w:val="796EDEF2"/>
@@ -3721,7 +4760,7 @@
       </w:pPr>
     </w:lvl>
   </w:abstractNum>
-  <w:abstractNum w:abstractNumId="21" w15:restartNumberingAfterBreak="0">
+  <w:abstractNum w:abstractNumId="27" w15:restartNumberingAfterBreak="0">
     <w:nsid w:val="7974238D"/>
     <w:multiLevelType w:val="multilevel"/>
     <w:tmpl w:val="1C0C79DA"/>
@@ -3835,37 +4874,37 @@
     </w:lvl>
   </w:abstractNum>
   <w:num w:numId="1" w16cid:durableId="1087111412">
-    <w:abstractNumId w:val="16"/>
+    <w:abstractNumId w:val="21"/>
   </w:num>
   <w:num w:numId="2" w16cid:durableId="1104686882">
-    <w:abstractNumId w:val="19"/>
+    <w:abstractNumId w:val="25"/>
   </w:num>
   <w:num w:numId="3" w16cid:durableId="1947731479">
     <w:abstractNumId w:val="7"/>
   </w:num>
   <w:num w:numId="4" w16cid:durableId="1227182890">
-    <w:abstractNumId w:val="18"/>
+    <w:abstractNumId w:val="23"/>
   </w:num>
   <w:num w:numId="5" w16cid:durableId="1424450701">
-    <w:abstractNumId w:val="21"/>
+    <w:abstractNumId w:val="27"/>
   </w:num>
   <w:num w:numId="6" w16cid:durableId="37437550">
     <w:abstractNumId w:val="4"/>
   </w:num>
   <w:num w:numId="7" w16cid:durableId="1428773715">
-    <w:abstractNumId w:val="14"/>
+    <w:abstractNumId w:val="19"/>
   </w:num>
   <w:num w:numId="8" w16cid:durableId="1400903529">
-    <w:abstractNumId w:val="15"/>
+    <w:abstractNumId w:val="20"/>
   </w:num>
   <w:num w:numId="9" w16cid:durableId="950160604">
-    <w:abstractNumId w:val="17"/>
+    <w:abstractNumId w:val="22"/>
   </w:num>
   <w:num w:numId="10" w16cid:durableId="567954900">
     <w:abstractNumId w:val="12"/>
   </w:num>
   <w:num w:numId="11" w16cid:durableId="722949126">
-    <w:abstractNumId w:val="20"/>
+    <w:abstractNumId w:val="26"/>
   </w:num>
   <w:num w:numId="12" w16cid:durableId="1573542407">
     <w:abstractNumId w:val="3"/>
@@ -3874,7 +4913,7 @@
     <w:abstractNumId w:val="11"/>
   </w:num>
   <w:num w:numId="14" w16cid:durableId="1227686016">
-    <w:abstractNumId w:val="13"/>
+    <w:abstractNumId w:val="15"/>
   </w:num>
   <w:num w:numId="15" w16cid:durableId="354234834">
     <w:abstractNumId w:val="0"/>
@@ -3899,6 +4938,24 @@
   </w:num>
   <w:num w:numId="22" w16cid:durableId="1761439727">
     <w:abstractNumId w:val="6"/>
+  </w:num>
+  <w:num w:numId="23" w16cid:durableId="307905216">
+    <w:abstractNumId w:val="17"/>
+  </w:num>
+  <w:num w:numId="24" w16cid:durableId="2117867502">
+    <w:abstractNumId w:val="18"/>
+  </w:num>
+  <w:num w:numId="25" w16cid:durableId="475100059">
+    <w:abstractNumId w:val="13"/>
+  </w:num>
+  <w:num w:numId="26" w16cid:durableId="1998486895">
+    <w:abstractNumId w:val="16"/>
+  </w:num>
+  <w:num w:numId="27" w16cid:durableId="1937057105">
+    <w:abstractNumId w:val="24"/>
+  </w:num>
+  <w:num w:numId="28" w16cid:durableId="1989360395">
+    <w:abstractNumId w:val="14"/>
   </w:num>
 </w:numbering>
 </file>

</xml_diff>

<commit_message>
updates on reports and plots
</commit_message>
<xml_diff>
--- a/Reports--Progress Log--Meeting Minutes/Progress Log/Progress Log.docx
+++ b/Reports--Progress Log--Meeting Minutes/Progress Log/Progress Log.docx
@@ -2242,7 +2242,91 @@
           </w:p>
         </w:tc>
       </w:tr>
+      <w:tr>
+        <w:tc>
+          <w:tcPr>
+            <w:tcW w:w="1455" w:type="dxa"/>
+            <w:shd w:val="clear" w:color="auto" w:fill="auto"/>
+            <w:tcMar>
+              <w:top w:w="100" w:type="dxa"/>
+              <w:left w:w="100" w:type="dxa"/>
+              <w:bottom w:w="100" w:type="dxa"/>
+              <w:right w:w="100" w:type="dxa"/>
+            </w:tcMar>
+          </w:tcPr>
+          <w:p>
+            <w:pPr>
+              <w:widowControl w:val="0"/>
+              <w:spacing w:line="240" w:lineRule="auto"/>
+              <w:rPr>
+                <w:rFonts w:ascii="Times New Roman" w:eastAsiaTheme="minorEastAsia" w:hAnsi="Times New Roman" w:cs="Times New Roman" w:hint="eastAsia"/>
+              </w:rPr>
+            </w:pPr>
+            <w:r>
+              <w:rPr>
+                <w:rFonts w:ascii="Times New Roman" w:eastAsiaTheme="minorEastAsia" w:hAnsi="Times New Roman" w:cs="Times New Roman"/>
+              </w:rPr>
+              <w:t>April 20, 2024</w:t>
+            </w:r>
+          </w:p>
+        </w:tc>
+        <w:tc>
+          <w:tcPr>
+            <w:tcW w:w="4080" w:type="dxa"/>
+            <w:shd w:val="clear" w:color="auto" w:fill="auto"/>
+            <w:tcMar>
+              <w:top w:w="100" w:type="dxa"/>
+              <w:left w:w="100" w:type="dxa"/>
+              <w:bottom w:w="100" w:type="dxa"/>
+              <w:right w:w="100" w:type="dxa"/>
+            </w:tcMar>
+          </w:tcPr>
+          <w:p>
+            <w:pPr>
+              <w:widowControl w:val="0"/>
+              <w:spacing w:line="240" w:lineRule="auto"/>
+              <w:jc w:val="center"/>
+              <w:rPr>
+                <w:rFonts w:ascii="Times New Roman" w:eastAsiaTheme="minorEastAsia" w:hAnsi="Times New Roman" w:cs="Times New Roman" w:hint="eastAsia"/>
+              </w:rPr>
+            </w:pPr>
+            <w:r>
+              <w:rPr>
+                <w:rFonts w:ascii="Times New Roman" w:eastAsiaTheme="minorEastAsia" w:hAnsi="Times New Roman" w:cs="Times New Roman"/>
+              </w:rPr>
+              <w:t>No Meeting this week</w:t>
+            </w:r>
+          </w:p>
+        </w:tc>
+        <w:tc>
+          <w:tcPr>
+            <w:tcW w:w="3825" w:type="dxa"/>
+            <w:shd w:val="clear" w:color="auto" w:fill="auto"/>
+            <w:tcMar>
+              <w:top w:w="100" w:type="dxa"/>
+              <w:left w:w="100" w:type="dxa"/>
+              <w:bottom w:w="100" w:type="dxa"/>
+              <w:right w:w="100" w:type="dxa"/>
+            </w:tcMar>
+          </w:tcPr>
+          <w:p>
+            <w:pPr>
+              <w:widowControl w:val="0"/>
+              <w:spacing w:line="240" w:lineRule="auto"/>
+              <w:rPr>
+                <w:rFonts w:ascii="Times New Roman" w:eastAsiaTheme="minorEastAsia" w:hAnsi="Times New Roman" w:cs="Times New Roman" w:hint="eastAsia"/>
+              </w:rPr>
+            </w:pPr>
+          </w:p>
+        </w:tc>
+      </w:tr>
     </w:tbl>
+    <w:p>
+      <w:pPr>
+        <w:shd w:val="clear" w:color="auto" w:fill="FFFFFF"/>
+        <w:spacing w:after="200"/>
+      </w:pPr>
+    </w:p>
     <w:p>
       <w:pPr>
         <w:shd w:val="clear" w:color="auto" w:fill="FFFFFF"/>

</xml_diff>

<commit_message>
Weekly update on meeting records and log
</commit_message>
<xml_diff>
--- a/Reports--Progress Log--Meeting Minutes/Progress Log/Progress Log.docx
+++ b/Reports--Progress Log--Meeting Minutes/Progress Log/Progress Log.docx
@@ -1,6 +1,6 @@
 
 <file path=word/document.xml><?xml version="1.0" encoding="utf-8"?>
-<w:document xmlns:wpc="http://schemas.microsoft.com/office/word/2010/wordprocessingCanvas" xmlns:cx="http://schemas.microsoft.com/office/drawing/2014/chartex" xmlns:cx1="http://schemas.microsoft.com/office/drawing/2015/9/8/chartex" xmlns:cx2="http://schemas.microsoft.com/office/drawing/2015/10/21/chartex" xmlns:cx3="http://schemas.microsoft.com/office/drawing/2016/5/9/chartex" xmlns:cx4="http://schemas.microsoft.com/office/drawing/2016/5/10/chartex" xmlns:cx5="http://schemas.microsoft.com/office/drawing/2016/5/11/chartex" xmlns:cx6="http://schemas.microsoft.com/office/drawing/2016/5/12/chartex" xmlns:cx7="http://schemas.microsoft.com/office/drawing/2016/5/13/chartex" xmlns:cx8="http://schemas.microsoft.com/office/drawing/2016/5/14/chartex" xmlns:mc="http://schemas.openxmlformats.org/markup-compatibility/2006" xmlns:aink="http://schemas.microsoft.com/office/drawing/2016/ink" xmlns:am3d="http://schemas.microsoft.com/office/drawing/2017/model3d" xmlns:o="urn:schemas-microsoft-com:office:office" xmlns:oel="http://schemas.microsoft.com/office/2019/extlst" xmlns:r="http://schemas.openxmlformats.org/officeDocument/2006/relationships" xmlns:m="http://schemas.openxmlformats.org/officeDocument/2006/math" xmlns:v="urn:schemas-microsoft-com:vml" xmlns:wp14="http://schemas.microsoft.com/office/word/2010/wordprocessingDrawing" xmlns:wp="http://schemas.openxmlformats.org/drawingml/2006/wordprocessingDrawing" xmlns:w10="urn:schemas-microsoft-com:office:word" xmlns:w="http://schemas.openxmlformats.org/wordprocessingml/2006/main" xmlns:w14="http://schemas.microsoft.com/office/word/2010/wordml" xmlns:w15="http://schemas.microsoft.com/office/word/2012/wordml" xmlns:w16cex="http://schemas.microsoft.com/office/word/2018/wordml/cex" xmlns:w16cid="http://schemas.microsoft.com/office/word/2016/wordml/cid" xmlns:w16="http://schemas.microsoft.com/office/word/2018/wordml" xmlns:w16sdtdh="http://schemas.microsoft.com/office/word/2020/wordml/sdtdatahash" xmlns:w16se="http://schemas.microsoft.com/office/word/2015/wordml/symex" xmlns:wpg="http://schemas.microsoft.com/office/word/2010/wordprocessingGroup" xmlns:wpi="http://schemas.microsoft.com/office/word/2010/wordprocessingInk" xmlns:wne="http://schemas.microsoft.com/office/word/2006/wordml" xmlns:wps="http://schemas.microsoft.com/office/word/2010/wordprocessingShape" mc:Ignorable="w14 w15 w16se w16cid w16 w16cex w16sdtdh wp14">
+<w:document xmlns:wpc="http://schemas.microsoft.com/office/word/2010/wordprocessingCanvas" xmlns:cx="http://schemas.microsoft.com/office/drawing/2014/chartex" xmlns:cx1="http://schemas.microsoft.com/office/drawing/2015/9/8/chartex" xmlns:cx2="http://schemas.microsoft.com/office/drawing/2015/10/21/chartex" xmlns:cx3="http://schemas.microsoft.com/office/drawing/2016/5/9/chartex" xmlns:cx4="http://schemas.microsoft.com/office/drawing/2016/5/10/chartex" xmlns:cx5="http://schemas.microsoft.com/office/drawing/2016/5/11/chartex" xmlns:cx6="http://schemas.microsoft.com/office/drawing/2016/5/12/chartex" xmlns:cx7="http://schemas.microsoft.com/office/drawing/2016/5/13/chartex" xmlns:cx8="http://schemas.microsoft.com/office/drawing/2016/5/14/chartex" xmlns:mc="http://schemas.openxmlformats.org/markup-compatibility/2006" xmlns:aink="http://schemas.microsoft.com/office/drawing/2016/ink" xmlns:am3d="http://schemas.microsoft.com/office/drawing/2017/model3d" xmlns:o="urn:schemas-microsoft-com:office:office" xmlns:oel="http://schemas.microsoft.com/office/2019/extlst" xmlns:r="http://schemas.openxmlformats.org/officeDocument/2006/relationships" xmlns:m="http://schemas.openxmlformats.org/officeDocument/2006/math" xmlns:v="urn:schemas-microsoft-com:vml" xmlns:wp14="http://schemas.microsoft.com/office/word/2010/wordprocessingDrawing" xmlns:wp="http://schemas.openxmlformats.org/drawingml/2006/wordprocessingDrawing" xmlns:w10="urn:schemas-microsoft-com:office:word" xmlns:w="http://schemas.openxmlformats.org/wordprocessingml/2006/main" xmlns:w14="http://schemas.microsoft.com/office/word/2010/wordml" xmlns:w15="http://schemas.microsoft.com/office/word/2012/wordml" xmlns:w16cex="http://schemas.microsoft.com/office/word/2018/wordml/cex" xmlns:w16cid="http://schemas.microsoft.com/office/word/2016/wordml/cid" xmlns:w16="http://schemas.microsoft.com/office/word/2018/wordml" xmlns:w16du="http://schemas.microsoft.com/office/word/2023/wordml/word16du" xmlns:w16sdtdh="http://schemas.microsoft.com/office/word/2020/wordml/sdtdatahash" xmlns:w16se="http://schemas.microsoft.com/office/word/2015/wordml/symex" xmlns:wpg="http://schemas.microsoft.com/office/word/2010/wordprocessingGroup" xmlns:wpi="http://schemas.microsoft.com/office/word/2010/wordprocessingInk" xmlns:wne="http://schemas.microsoft.com/office/word/2006/wordml" xmlns:wps="http://schemas.microsoft.com/office/word/2010/wordprocessingShape" mc:Ignorable="w14 w15 w16se w16cid w16 w16cex w16sdtdh w16du wp14">
   <w:body>
     <w:p>
       <w:pPr>
@@ -2240,6 +2240,46 @@
               <w:t>Xiao Wen</w:t>
             </w:r>
           </w:p>
+          <w:p>
+            <w:pPr>
+              <w:pStyle w:val="ListParagraph"/>
+              <w:widowControl w:val="0"/>
+              <w:numPr>
+                <w:ilvl w:val="0"/>
+                <w:numId w:val="30"/>
+              </w:numPr>
+              <w:spacing w:line="240" w:lineRule="auto"/>
+              <w:rPr>
+                <w:rFonts w:ascii="Times New Roman" w:eastAsiaTheme="minorEastAsia" w:hAnsi="Times New Roman" w:cs="Times New Roman"/>
+              </w:rPr>
+            </w:pPr>
+            <w:r>
+              <w:rPr>
+                <w:rFonts w:ascii="Times New Roman" w:eastAsiaTheme="minorEastAsia" w:hAnsi="Times New Roman" w:cs="Times New Roman"/>
+              </w:rPr>
+              <w:t>Done</w:t>
+            </w:r>
+          </w:p>
+          <w:p>
+            <w:pPr>
+              <w:pStyle w:val="ListParagraph"/>
+              <w:widowControl w:val="0"/>
+              <w:numPr>
+                <w:ilvl w:val="0"/>
+                <w:numId w:val="30"/>
+              </w:numPr>
+              <w:spacing w:line="240" w:lineRule="auto"/>
+              <w:rPr>
+                <w:rFonts w:ascii="Times New Roman" w:eastAsiaTheme="minorEastAsia" w:hAnsi="Times New Roman" w:cs="Times New Roman"/>
+              </w:rPr>
+            </w:pPr>
+            <w:r>
+              <w:rPr>
+                <w:rFonts w:ascii="Times New Roman" w:eastAsiaTheme="minorEastAsia" w:hAnsi="Times New Roman" w:cs="Times New Roman"/>
+              </w:rPr>
+              <w:t>Done</w:t>
+            </w:r>
+          </w:p>
         </w:tc>
       </w:tr>
       <w:tr>
@@ -2259,7 +2299,7 @@
               <w:widowControl w:val="0"/>
               <w:spacing w:line="240" w:lineRule="auto"/>
               <w:rPr>
-                <w:rFonts w:ascii="Times New Roman" w:eastAsiaTheme="minorEastAsia" w:hAnsi="Times New Roman" w:cs="Times New Roman" w:hint="eastAsia"/>
+                <w:rFonts w:ascii="Times New Roman" w:eastAsiaTheme="minorEastAsia" w:hAnsi="Times New Roman" w:cs="Times New Roman"/>
               </w:rPr>
             </w:pPr>
             <w:r>
@@ -2287,7 +2327,7 @@
               <w:spacing w:line="240" w:lineRule="auto"/>
               <w:jc w:val="center"/>
               <w:rPr>
-                <w:rFonts w:ascii="Times New Roman" w:eastAsiaTheme="minorEastAsia" w:hAnsi="Times New Roman" w:cs="Times New Roman" w:hint="eastAsia"/>
+                <w:rFonts w:ascii="Times New Roman" w:eastAsiaTheme="minorEastAsia" w:hAnsi="Times New Roman" w:cs="Times New Roman"/>
               </w:rPr>
             </w:pPr>
             <w:r>
@@ -2314,7 +2354,316 @@
               <w:widowControl w:val="0"/>
               <w:spacing w:line="240" w:lineRule="auto"/>
               <w:rPr>
-                <w:rFonts w:ascii="Times New Roman" w:eastAsiaTheme="minorEastAsia" w:hAnsi="Times New Roman" w:cs="Times New Roman" w:hint="eastAsia"/>
+                <w:rFonts w:ascii="Times New Roman" w:eastAsiaTheme="minorEastAsia" w:hAnsi="Times New Roman" w:cs="Times New Roman"/>
+              </w:rPr>
+            </w:pPr>
+          </w:p>
+        </w:tc>
+      </w:tr>
+      <w:tr>
+        <w:tc>
+          <w:tcPr>
+            <w:tcW w:w="1455" w:type="dxa"/>
+            <w:shd w:val="clear" w:color="auto" w:fill="auto"/>
+            <w:tcMar>
+              <w:top w:w="100" w:type="dxa"/>
+              <w:left w:w="100" w:type="dxa"/>
+              <w:bottom w:w="100" w:type="dxa"/>
+              <w:right w:w="100" w:type="dxa"/>
+            </w:tcMar>
+          </w:tcPr>
+          <w:p>
+            <w:pPr>
+              <w:widowControl w:val="0"/>
+              <w:spacing w:line="240" w:lineRule="auto"/>
+              <w:rPr>
+                <w:rFonts w:ascii="Times New Roman" w:eastAsiaTheme="minorEastAsia" w:hAnsi="Times New Roman" w:cs="Times New Roman"/>
+              </w:rPr>
+            </w:pPr>
+            <w:r>
+              <w:rPr>
+                <w:rFonts w:ascii="Times New Roman" w:eastAsiaTheme="minorEastAsia" w:hAnsi="Times New Roman" w:cs="Times New Roman"/>
+              </w:rPr>
+              <w:t xml:space="preserve">April 27, </w:t>
+            </w:r>
+          </w:p>
+          <w:p>
+            <w:pPr>
+              <w:widowControl w:val="0"/>
+              <w:spacing w:line="240" w:lineRule="auto"/>
+              <w:rPr>
+                <w:rFonts w:ascii="Times New Roman" w:eastAsiaTheme="minorEastAsia" w:hAnsi="Times New Roman" w:cs="Times New Roman"/>
+              </w:rPr>
+            </w:pPr>
+            <w:r>
+              <w:rPr>
+                <w:rFonts w:ascii="Times New Roman" w:eastAsiaTheme="minorEastAsia" w:hAnsi="Times New Roman" w:cs="Times New Roman"/>
+              </w:rPr>
+              <w:t>2024</w:t>
+            </w:r>
+          </w:p>
+        </w:tc>
+        <w:tc>
+          <w:tcPr>
+            <w:tcW w:w="4080" w:type="dxa"/>
+            <w:shd w:val="clear" w:color="auto" w:fill="auto"/>
+            <w:tcMar>
+              <w:top w:w="100" w:type="dxa"/>
+              <w:left w:w="100" w:type="dxa"/>
+              <w:bottom w:w="100" w:type="dxa"/>
+              <w:right w:w="100" w:type="dxa"/>
+            </w:tcMar>
+          </w:tcPr>
+          <w:p>
+            <w:pPr>
+              <w:widowControl w:val="0"/>
+              <w:spacing w:line="240" w:lineRule="auto"/>
+              <w:rPr>
+                <w:rFonts w:ascii="Times New Roman" w:eastAsiaTheme="minorEastAsia" w:hAnsi="Times New Roman" w:cs="Times New Roman"/>
+              </w:rPr>
+            </w:pPr>
+            <w:r>
+              <w:rPr>
+                <w:rFonts w:ascii="Times New Roman" w:eastAsiaTheme="minorEastAsia" w:hAnsi="Times New Roman" w:cs="Times New Roman"/>
+              </w:rPr>
+              <w:t>Xiao Wen</w:t>
+            </w:r>
+          </w:p>
+          <w:p>
+            <w:pPr>
+              <w:pStyle w:val="ListParagraph"/>
+              <w:widowControl w:val="0"/>
+              <w:numPr>
+                <w:ilvl w:val="0"/>
+                <w:numId w:val="29"/>
+              </w:numPr>
+              <w:spacing w:line="240" w:lineRule="auto"/>
+              <w:rPr>
+                <w:rFonts w:ascii="Times New Roman" w:eastAsiaTheme="minorEastAsia" w:hAnsi="Times New Roman" w:cs="Times New Roman"/>
+              </w:rPr>
+            </w:pPr>
+            <w:r>
+              <w:rPr>
+                <w:rFonts w:ascii="Times New Roman" w:eastAsiaTheme="minorEastAsia" w:hAnsi="Times New Roman" w:cs="Times New Roman"/>
+              </w:rPr>
+              <w:t xml:space="preserve">Explore why the Grid Approach is not working as expected. </w:t>
+            </w:r>
+          </w:p>
+        </w:tc>
+        <w:tc>
+          <w:tcPr>
+            <w:tcW w:w="3825" w:type="dxa"/>
+            <w:shd w:val="clear" w:color="auto" w:fill="auto"/>
+            <w:tcMar>
+              <w:top w:w="100" w:type="dxa"/>
+              <w:left w:w="100" w:type="dxa"/>
+              <w:bottom w:w="100" w:type="dxa"/>
+              <w:right w:w="100" w:type="dxa"/>
+            </w:tcMar>
+          </w:tcPr>
+          <w:p>
+            <w:pPr>
+              <w:widowControl w:val="0"/>
+              <w:spacing w:line="240" w:lineRule="auto"/>
+              <w:rPr>
+                <w:rFonts w:ascii="Times New Roman" w:eastAsiaTheme="minorEastAsia" w:hAnsi="Times New Roman" w:cs="Times New Roman"/>
+              </w:rPr>
+            </w:pPr>
+            <w:r>
+              <w:rPr>
+                <w:rFonts w:ascii="Times New Roman" w:eastAsiaTheme="minorEastAsia" w:hAnsi="Times New Roman" w:cs="Times New Roman"/>
+              </w:rPr>
+              <w:t>Xiao Wen</w:t>
+            </w:r>
+          </w:p>
+          <w:p>
+            <w:pPr>
+              <w:pStyle w:val="ListParagraph"/>
+              <w:widowControl w:val="0"/>
+              <w:numPr>
+                <w:ilvl w:val="0"/>
+                <w:numId w:val="31"/>
+              </w:numPr>
+              <w:spacing w:line="240" w:lineRule="auto"/>
+              <w:rPr>
+                <w:rFonts w:ascii="Times New Roman" w:eastAsiaTheme="minorEastAsia" w:hAnsi="Times New Roman" w:cs="Times New Roman"/>
+              </w:rPr>
+            </w:pPr>
+            <w:r>
+              <w:rPr>
+                <w:rFonts w:ascii="Times New Roman" w:eastAsiaTheme="minorEastAsia" w:hAnsi="Times New Roman" w:cs="Times New Roman"/>
+              </w:rPr>
+              <w:t xml:space="preserve">Done. The approach is not working because even if each subsample from each class is representative, they are not representative of the overall training set if they are </w:t>
+            </w:r>
+            <w:proofErr w:type="gramStart"/>
+            <w:r>
+              <w:rPr>
+                <w:rFonts w:ascii="Times New Roman" w:eastAsiaTheme="minorEastAsia" w:hAnsi="Times New Roman" w:cs="Times New Roman"/>
+              </w:rPr>
+              <w:t>combined together</w:t>
+            </w:r>
+            <w:proofErr w:type="gramEnd"/>
+            <w:r>
+              <w:rPr>
+                <w:rFonts w:ascii="Times New Roman" w:eastAsiaTheme="minorEastAsia" w:hAnsi="Times New Roman" w:cs="Times New Roman"/>
+              </w:rPr>
+              <w:t xml:space="preserve">. </w:t>
+            </w:r>
+          </w:p>
+        </w:tc>
+      </w:tr>
+      <w:tr>
+        <w:tc>
+          <w:tcPr>
+            <w:tcW w:w="1455" w:type="dxa"/>
+            <w:shd w:val="clear" w:color="auto" w:fill="auto"/>
+            <w:tcMar>
+              <w:top w:w="100" w:type="dxa"/>
+              <w:left w:w="100" w:type="dxa"/>
+              <w:bottom w:w="100" w:type="dxa"/>
+              <w:right w:w="100" w:type="dxa"/>
+            </w:tcMar>
+          </w:tcPr>
+          <w:p>
+            <w:pPr>
+              <w:widowControl w:val="0"/>
+              <w:spacing w:line="240" w:lineRule="auto"/>
+              <w:rPr>
+                <w:rFonts w:ascii="Times New Roman" w:eastAsiaTheme="minorEastAsia" w:hAnsi="Times New Roman" w:cs="Times New Roman"/>
+              </w:rPr>
+            </w:pPr>
+            <w:r>
+              <w:rPr>
+                <w:rFonts w:ascii="Times New Roman" w:eastAsiaTheme="minorEastAsia" w:hAnsi="Times New Roman" w:cs="Times New Roman"/>
+              </w:rPr>
+              <w:t>May 3, 2024</w:t>
+            </w:r>
+          </w:p>
+        </w:tc>
+        <w:tc>
+          <w:tcPr>
+            <w:tcW w:w="4080" w:type="dxa"/>
+            <w:shd w:val="clear" w:color="auto" w:fill="auto"/>
+            <w:tcMar>
+              <w:top w:w="100" w:type="dxa"/>
+              <w:left w:w="100" w:type="dxa"/>
+              <w:bottom w:w="100" w:type="dxa"/>
+              <w:right w:w="100" w:type="dxa"/>
+            </w:tcMar>
+          </w:tcPr>
+          <w:p>
+            <w:pPr>
+              <w:widowControl w:val="0"/>
+              <w:spacing w:line="240" w:lineRule="auto"/>
+              <w:rPr>
+                <w:rFonts w:ascii="Times New Roman" w:eastAsiaTheme="minorEastAsia" w:hAnsi="Times New Roman" w:cs="Times New Roman"/>
+              </w:rPr>
+            </w:pPr>
+            <w:r>
+              <w:rPr>
+                <w:rFonts w:ascii="Times New Roman" w:eastAsiaTheme="minorEastAsia" w:hAnsi="Times New Roman" w:cs="Times New Roman"/>
+              </w:rPr>
+              <w:t>Xiao Wen</w:t>
+            </w:r>
+          </w:p>
+          <w:p>
+            <w:pPr>
+              <w:pStyle w:val="ListParagraph"/>
+              <w:widowControl w:val="0"/>
+              <w:numPr>
+                <w:ilvl w:val="0"/>
+                <w:numId w:val="32"/>
+              </w:numPr>
+              <w:spacing w:line="240" w:lineRule="auto"/>
+              <w:rPr>
+                <w:rFonts w:ascii="Times New Roman" w:eastAsiaTheme="minorEastAsia" w:hAnsi="Times New Roman" w:cs="Times New Roman"/>
+              </w:rPr>
+            </w:pPr>
+            <w:r>
+              <w:rPr>
+                <w:rFonts w:ascii="Times New Roman" w:eastAsiaTheme="minorEastAsia" w:hAnsi="Times New Roman" w:cs="Times New Roman"/>
+              </w:rPr>
+              <w:t>Discuss other potential approaches:</w:t>
+            </w:r>
+          </w:p>
+          <w:p>
+            <w:pPr>
+              <w:pStyle w:val="ListParagraph"/>
+              <w:widowControl w:val="0"/>
+              <w:numPr>
+                <w:ilvl w:val="0"/>
+                <w:numId w:val="33"/>
+              </w:numPr>
+              <w:spacing w:line="240" w:lineRule="auto"/>
+              <w:rPr>
+                <w:rFonts w:ascii="Times New Roman" w:eastAsiaTheme="minorEastAsia" w:hAnsi="Times New Roman" w:cs="Times New Roman"/>
+              </w:rPr>
+            </w:pPr>
+            <w:r>
+              <w:rPr>
+                <w:rFonts w:ascii="Times New Roman" w:eastAsiaTheme="minorEastAsia" w:hAnsi="Times New Roman" w:cs="Times New Roman"/>
+              </w:rPr>
+              <w:t>Using raw pixels of the images.</w:t>
+            </w:r>
+          </w:p>
+          <w:p>
+            <w:pPr>
+              <w:pStyle w:val="ListParagraph"/>
+              <w:widowControl w:val="0"/>
+              <w:numPr>
+                <w:ilvl w:val="0"/>
+                <w:numId w:val="33"/>
+              </w:numPr>
+              <w:spacing w:line="240" w:lineRule="auto"/>
+              <w:rPr>
+                <w:rFonts w:ascii="Times New Roman" w:eastAsiaTheme="minorEastAsia" w:hAnsi="Times New Roman" w:cs="Times New Roman"/>
+              </w:rPr>
+            </w:pPr>
+            <w:r>
+              <w:rPr>
+                <w:rFonts w:ascii="Times New Roman" w:eastAsiaTheme="minorEastAsia" w:hAnsi="Times New Roman" w:cs="Times New Roman"/>
+              </w:rPr>
+              <w:t>Multiple ways to create biased subsets.</w:t>
+            </w:r>
+          </w:p>
+          <w:p>
+            <w:pPr>
+              <w:pStyle w:val="ListParagraph"/>
+              <w:widowControl w:val="0"/>
+              <w:numPr>
+                <w:ilvl w:val="0"/>
+                <w:numId w:val="33"/>
+              </w:numPr>
+              <w:spacing w:line="240" w:lineRule="auto"/>
+              <w:rPr>
+                <w:rFonts w:ascii="Times New Roman" w:eastAsiaTheme="minorEastAsia" w:hAnsi="Times New Roman" w:cs="Times New Roman"/>
+              </w:rPr>
+            </w:pPr>
+            <w:r>
+              <w:rPr>
+                <w:rFonts w:ascii="Times New Roman" w:eastAsiaTheme="minorEastAsia" w:hAnsi="Times New Roman" w:cs="Times New Roman"/>
+              </w:rPr>
+              <w:t>Consider the eigenvector approach (might slightly modify the original approach)</w:t>
+            </w:r>
+          </w:p>
+        </w:tc>
+        <w:tc>
+          <w:tcPr>
+            <w:tcW w:w="3825" w:type="dxa"/>
+            <w:shd w:val="clear" w:color="auto" w:fill="auto"/>
+            <w:tcMar>
+              <w:top w:w="100" w:type="dxa"/>
+              <w:left w:w="100" w:type="dxa"/>
+              <w:bottom w:w="100" w:type="dxa"/>
+              <w:right w:w="100" w:type="dxa"/>
+            </w:tcMar>
+          </w:tcPr>
+          <w:p>
+            <w:pPr>
+              <w:widowControl w:val="0"/>
+              <w:spacing w:line="240" w:lineRule="auto"/>
+              <w:rPr>
+                <w:rFonts w:ascii="Times New Roman" w:eastAsiaTheme="minorEastAsia" w:hAnsi="Times New Roman" w:cs="Times New Roman"/>
               </w:rPr>
             </w:pPr>
           </w:p>
@@ -2344,7 +2693,7 @@
 </file>
 
 <file path=word/numbering.xml><?xml version="1.0" encoding="utf-8"?>
-<w:numbering xmlns:wpc="http://schemas.microsoft.com/office/word/2010/wordprocessingCanvas" xmlns:cx="http://schemas.microsoft.com/office/drawing/2014/chartex" xmlns:cx1="http://schemas.microsoft.com/office/drawing/2015/9/8/chartex" xmlns:cx2="http://schemas.microsoft.com/office/drawing/2015/10/21/chartex" xmlns:cx3="http://schemas.microsoft.com/office/drawing/2016/5/9/chartex" xmlns:cx4="http://schemas.microsoft.com/office/drawing/2016/5/10/chartex" xmlns:cx5="http://schemas.microsoft.com/office/drawing/2016/5/11/chartex" xmlns:cx6="http://schemas.microsoft.com/office/drawing/2016/5/12/chartex" xmlns:cx7="http://schemas.microsoft.com/office/drawing/2016/5/13/chartex" xmlns:cx8="http://schemas.microsoft.com/office/drawing/2016/5/14/chartex" xmlns:mc="http://schemas.openxmlformats.org/markup-compatibility/2006" xmlns:aink="http://schemas.microsoft.com/office/drawing/2016/ink" xmlns:am3d="http://schemas.microsoft.com/office/drawing/2017/model3d" xmlns:o="urn:schemas-microsoft-com:office:office" xmlns:oel="http://schemas.microsoft.com/office/2019/extlst" xmlns:r="http://schemas.openxmlformats.org/officeDocument/2006/relationships" xmlns:m="http://schemas.openxmlformats.org/officeDocument/2006/math" xmlns:v="urn:schemas-microsoft-com:vml" xmlns:wp14="http://schemas.microsoft.com/office/word/2010/wordprocessingDrawing" xmlns:wp="http://schemas.openxmlformats.org/drawingml/2006/wordprocessingDrawing" xmlns:w10="urn:schemas-microsoft-com:office:word" xmlns:w="http://schemas.openxmlformats.org/wordprocessingml/2006/main" xmlns:w14="http://schemas.microsoft.com/office/word/2010/wordml" xmlns:w15="http://schemas.microsoft.com/office/word/2012/wordml" xmlns:w16cex="http://schemas.microsoft.com/office/word/2018/wordml/cex" xmlns:w16cid="http://schemas.microsoft.com/office/word/2016/wordml/cid" xmlns:w16="http://schemas.microsoft.com/office/word/2018/wordml" xmlns:w16sdtdh="http://schemas.microsoft.com/office/word/2020/wordml/sdtdatahash" xmlns:w16se="http://schemas.microsoft.com/office/word/2015/wordml/symex" xmlns:wpg="http://schemas.microsoft.com/office/word/2010/wordprocessingGroup" xmlns:wpi="http://schemas.microsoft.com/office/word/2010/wordprocessingInk" xmlns:wne="http://schemas.microsoft.com/office/word/2006/wordml" xmlns:wps="http://schemas.microsoft.com/office/word/2010/wordprocessingShape" mc:Ignorable="w14 w15 w16se w16cid w16 w16cex w16sdtdh wp14">
+<w:numbering xmlns:wpc="http://schemas.microsoft.com/office/word/2010/wordprocessingCanvas" xmlns:cx="http://schemas.microsoft.com/office/drawing/2014/chartex" xmlns:cx1="http://schemas.microsoft.com/office/drawing/2015/9/8/chartex" xmlns:cx2="http://schemas.microsoft.com/office/drawing/2015/10/21/chartex" xmlns:cx3="http://schemas.microsoft.com/office/drawing/2016/5/9/chartex" xmlns:cx4="http://schemas.microsoft.com/office/drawing/2016/5/10/chartex" xmlns:cx5="http://schemas.microsoft.com/office/drawing/2016/5/11/chartex" xmlns:cx6="http://schemas.microsoft.com/office/drawing/2016/5/12/chartex" xmlns:cx7="http://schemas.microsoft.com/office/drawing/2016/5/13/chartex" xmlns:cx8="http://schemas.microsoft.com/office/drawing/2016/5/14/chartex" xmlns:mc="http://schemas.openxmlformats.org/markup-compatibility/2006" xmlns:aink="http://schemas.microsoft.com/office/drawing/2016/ink" xmlns:am3d="http://schemas.microsoft.com/office/drawing/2017/model3d" xmlns:o="urn:schemas-microsoft-com:office:office" xmlns:oel="http://schemas.microsoft.com/office/2019/extlst" xmlns:r="http://schemas.openxmlformats.org/officeDocument/2006/relationships" xmlns:m="http://schemas.openxmlformats.org/officeDocument/2006/math" xmlns:v="urn:schemas-microsoft-com:vml" xmlns:wp14="http://schemas.microsoft.com/office/word/2010/wordprocessingDrawing" xmlns:wp="http://schemas.openxmlformats.org/drawingml/2006/wordprocessingDrawing" xmlns:w10="urn:schemas-microsoft-com:office:word" xmlns:w="http://schemas.openxmlformats.org/wordprocessingml/2006/main" xmlns:w14="http://schemas.microsoft.com/office/word/2010/wordml" xmlns:w15="http://schemas.microsoft.com/office/word/2012/wordml" xmlns:w16cex="http://schemas.microsoft.com/office/word/2018/wordml/cex" xmlns:w16cid="http://schemas.microsoft.com/office/word/2016/wordml/cid" xmlns:w16="http://schemas.microsoft.com/office/word/2018/wordml" xmlns:w16du="http://schemas.microsoft.com/office/word/2023/wordml/word16du" xmlns:w16sdtdh="http://schemas.microsoft.com/office/word/2020/wordml/sdtdatahash" xmlns:w16se="http://schemas.microsoft.com/office/word/2015/wordml/symex" xmlns:wpg="http://schemas.microsoft.com/office/word/2010/wordprocessingGroup" xmlns:wpi="http://schemas.microsoft.com/office/word/2010/wordprocessingInk" xmlns:wne="http://schemas.microsoft.com/office/word/2006/wordml" xmlns:wps="http://schemas.microsoft.com/office/word/2010/wordprocessingShape" mc:Ignorable="w14 w15 w16se w16cid w16 w16cex w16sdtdh w16du wp14">
   <w:abstractNum w:abstractNumId="0" w15:restartNumberingAfterBreak="0">
     <w:nsid w:val="005B4995"/>
     <w:multiLevelType w:val="hybridMultilevel"/>
@@ -2969,6 +3318,95 @@
     </w:lvl>
   </w:abstractNum>
   <w:abstractNum w:abstractNumId="7" w15:restartNumberingAfterBreak="0">
+    <w:nsid w:val="304469FB"/>
+    <w:multiLevelType w:val="hybridMultilevel"/>
+    <w:tmpl w:val="FEF46768"/>
+    <w:lvl w:ilvl="0" w:tplc="B92A2C1E">
+      <w:start w:val="1"/>
+      <w:numFmt w:val="lowerRoman"/>
+      <w:lvlText w:val="%1)"/>
+      <w:lvlJc w:val="left"/>
+      <w:pPr>
+        <w:ind w:left="1080" w:hanging="720"/>
+      </w:pPr>
+      <w:rPr>
+        <w:rFonts w:hint="default"/>
+      </w:rPr>
+    </w:lvl>
+    <w:lvl w:ilvl="1" w:tplc="04090019" w:tentative="1">
+      <w:start w:val="1"/>
+      <w:numFmt w:val="lowerLetter"/>
+      <w:lvlText w:val="%2."/>
+      <w:lvlJc w:val="left"/>
+      <w:pPr>
+        <w:ind w:left="1440" w:hanging="360"/>
+      </w:pPr>
+    </w:lvl>
+    <w:lvl w:ilvl="2" w:tplc="0409001B" w:tentative="1">
+      <w:start w:val="1"/>
+      <w:numFmt w:val="lowerRoman"/>
+      <w:lvlText w:val="%3."/>
+      <w:lvlJc w:val="right"/>
+      <w:pPr>
+        <w:ind w:left="2160" w:hanging="180"/>
+      </w:pPr>
+    </w:lvl>
+    <w:lvl w:ilvl="3" w:tplc="0409000F" w:tentative="1">
+      <w:start w:val="1"/>
+      <w:numFmt w:val="decimal"/>
+      <w:lvlText w:val="%4."/>
+      <w:lvlJc w:val="left"/>
+      <w:pPr>
+        <w:ind w:left="2880" w:hanging="360"/>
+      </w:pPr>
+    </w:lvl>
+    <w:lvl w:ilvl="4" w:tplc="04090019" w:tentative="1">
+      <w:start w:val="1"/>
+      <w:numFmt w:val="lowerLetter"/>
+      <w:lvlText w:val="%5."/>
+      <w:lvlJc w:val="left"/>
+      <w:pPr>
+        <w:ind w:left="3600" w:hanging="360"/>
+      </w:pPr>
+    </w:lvl>
+    <w:lvl w:ilvl="5" w:tplc="0409001B" w:tentative="1">
+      <w:start w:val="1"/>
+      <w:numFmt w:val="lowerRoman"/>
+      <w:lvlText w:val="%6."/>
+      <w:lvlJc w:val="right"/>
+      <w:pPr>
+        <w:ind w:left="4320" w:hanging="180"/>
+      </w:pPr>
+    </w:lvl>
+    <w:lvl w:ilvl="6" w:tplc="0409000F" w:tentative="1">
+      <w:start w:val="1"/>
+      <w:numFmt w:val="decimal"/>
+      <w:lvlText w:val="%7."/>
+      <w:lvlJc w:val="left"/>
+      <w:pPr>
+        <w:ind w:left="5040" w:hanging="360"/>
+      </w:pPr>
+    </w:lvl>
+    <w:lvl w:ilvl="7" w:tplc="04090019" w:tentative="1">
+      <w:start w:val="1"/>
+      <w:numFmt w:val="lowerLetter"/>
+      <w:lvlText w:val="%8."/>
+      <w:lvlJc w:val="left"/>
+      <w:pPr>
+        <w:ind w:left="5760" w:hanging="360"/>
+      </w:pPr>
+    </w:lvl>
+    <w:lvl w:ilvl="8" w:tplc="0409001B" w:tentative="1">
+      <w:start w:val="1"/>
+      <w:numFmt w:val="lowerRoman"/>
+      <w:lvlText w:val="%9."/>
+      <w:lvlJc w:val="right"/>
+      <w:pPr>
+        <w:ind w:left="6480" w:hanging="180"/>
+      </w:pPr>
+    </w:lvl>
+  </w:abstractNum>
+  <w:abstractNum w:abstractNumId="8" w15:restartNumberingAfterBreak="0">
     <w:nsid w:val="31FB33D1"/>
     <w:multiLevelType w:val="multilevel"/>
     <w:tmpl w:val="141CE5D4"/>
@@ -3081,7 +3519,7 @@
       </w:rPr>
     </w:lvl>
   </w:abstractNum>
-  <w:abstractNum w:abstractNumId="8" w15:restartNumberingAfterBreak="0">
+  <w:abstractNum w:abstractNumId="9" w15:restartNumberingAfterBreak="0">
     <w:nsid w:val="32214BAD"/>
     <w:multiLevelType w:val="hybridMultilevel"/>
     <w:tmpl w:val="3CB67AEC"/>
@@ -3170,7 +3608,7 @@
       </w:pPr>
     </w:lvl>
   </w:abstractNum>
-  <w:abstractNum w:abstractNumId="9" w15:restartNumberingAfterBreak="0">
+  <w:abstractNum w:abstractNumId="10" w15:restartNumberingAfterBreak="0">
     <w:nsid w:val="36244742"/>
     <w:multiLevelType w:val="hybridMultilevel"/>
     <w:tmpl w:val="2232217C"/>
@@ -3259,7 +3697,7 @@
       </w:pPr>
     </w:lvl>
   </w:abstractNum>
-  <w:abstractNum w:abstractNumId="10" w15:restartNumberingAfterBreak="0">
+  <w:abstractNum w:abstractNumId="11" w15:restartNumberingAfterBreak="0">
     <w:nsid w:val="362B553D"/>
     <w:multiLevelType w:val="hybridMultilevel"/>
     <w:tmpl w:val="545EEDF6"/>
@@ -3348,7 +3786,7 @@
       </w:pPr>
     </w:lvl>
   </w:abstractNum>
-  <w:abstractNum w:abstractNumId="11" w15:restartNumberingAfterBreak="0">
+  <w:abstractNum w:abstractNumId="12" w15:restartNumberingAfterBreak="0">
     <w:nsid w:val="364A668E"/>
     <w:multiLevelType w:val="hybridMultilevel"/>
     <w:tmpl w:val="A7365DF2"/>
@@ -3437,7 +3875,7 @@
       </w:pPr>
     </w:lvl>
   </w:abstractNum>
-  <w:abstractNum w:abstractNumId="12" w15:restartNumberingAfterBreak="0">
+  <w:abstractNum w:abstractNumId="13" w15:restartNumberingAfterBreak="0">
     <w:nsid w:val="37B55845"/>
     <w:multiLevelType w:val="hybridMultilevel"/>
     <w:tmpl w:val="1DF0FDFE"/>
@@ -3526,7 +3964,96 @@
       </w:pPr>
     </w:lvl>
   </w:abstractNum>
-  <w:abstractNum w:abstractNumId="13" w15:restartNumberingAfterBreak="0">
+  <w:abstractNum w:abstractNumId="14" w15:restartNumberingAfterBreak="0">
+    <w:nsid w:val="3864132F"/>
+    <w:multiLevelType w:val="hybridMultilevel"/>
+    <w:tmpl w:val="6DEA3C9C"/>
+    <w:lvl w:ilvl="0" w:tplc="C1B27740">
+      <w:start w:val="1"/>
+      <w:numFmt w:val="lowerRoman"/>
+      <w:lvlText w:val="%1)"/>
+      <w:lvlJc w:val="left"/>
+      <w:pPr>
+        <w:ind w:left="1080" w:hanging="720"/>
+      </w:pPr>
+      <w:rPr>
+        <w:rFonts w:hint="default"/>
+      </w:rPr>
+    </w:lvl>
+    <w:lvl w:ilvl="1" w:tplc="04090019" w:tentative="1">
+      <w:start w:val="1"/>
+      <w:numFmt w:val="lowerLetter"/>
+      <w:lvlText w:val="%2."/>
+      <w:lvlJc w:val="left"/>
+      <w:pPr>
+        <w:ind w:left="1440" w:hanging="360"/>
+      </w:pPr>
+    </w:lvl>
+    <w:lvl w:ilvl="2" w:tplc="0409001B" w:tentative="1">
+      <w:start w:val="1"/>
+      <w:numFmt w:val="lowerRoman"/>
+      <w:lvlText w:val="%3."/>
+      <w:lvlJc w:val="right"/>
+      <w:pPr>
+        <w:ind w:left="2160" w:hanging="180"/>
+      </w:pPr>
+    </w:lvl>
+    <w:lvl w:ilvl="3" w:tplc="0409000F" w:tentative="1">
+      <w:start w:val="1"/>
+      <w:numFmt w:val="decimal"/>
+      <w:lvlText w:val="%4."/>
+      <w:lvlJc w:val="left"/>
+      <w:pPr>
+        <w:ind w:left="2880" w:hanging="360"/>
+      </w:pPr>
+    </w:lvl>
+    <w:lvl w:ilvl="4" w:tplc="04090019" w:tentative="1">
+      <w:start w:val="1"/>
+      <w:numFmt w:val="lowerLetter"/>
+      <w:lvlText w:val="%5."/>
+      <w:lvlJc w:val="left"/>
+      <w:pPr>
+        <w:ind w:left="3600" w:hanging="360"/>
+      </w:pPr>
+    </w:lvl>
+    <w:lvl w:ilvl="5" w:tplc="0409001B" w:tentative="1">
+      <w:start w:val="1"/>
+      <w:numFmt w:val="lowerRoman"/>
+      <w:lvlText w:val="%6."/>
+      <w:lvlJc w:val="right"/>
+      <w:pPr>
+        <w:ind w:left="4320" w:hanging="180"/>
+      </w:pPr>
+    </w:lvl>
+    <w:lvl w:ilvl="6" w:tplc="0409000F" w:tentative="1">
+      <w:start w:val="1"/>
+      <w:numFmt w:val="decimal"/>
+      <w:lvlText w:val="%7."/>
+      <w:lvlJc w:val="left"/>
+      <w:pPr>
+        <w:ind w:left="5040" w:hanging="360"/>
+      </w:pPr>
+    </w:lvl>
+    <w:lvl w:ilvl="7" w:tplc="04090019" w:tentative="1">
+      <w:start w:val="1"/>
+      <w:numFmt w:val="lowerLetter"/>
+      <w:lvlText w:val="%8."/>
+      <w:lvlJc w:val="left"/>
+      <w:pPr>
+        <w:ind w:left="5760" w:hanging="360"/>
+      </w:pPr>
+    </w:lvl>
+    <w:lvl w:ilvl="8" w:tplc="0409001B" w:tentative="1">
+      <w:start w:val="1"/>
+      <w:numFmt w:val="lowerRoman"/>
+      <w:lvlText w:val="%9."/>
+      <w:lvlJc w:val="right"/>
+      <w:pPr>
+        <w:ind w:left="6480" w:hanging="180"/>
+      </w:pPr>
+    </w:lvl>
+  </w:abstractNum>
+  <w:abstractNum w:abstractNumId="15" w15:restartNumberingAfterBreak="0">
     <w:nsid w:val="3AC12DD9"/>
     <w:multiLevelType w:val="hybridMultilevel"/>
     <w:tmpl w:val="6200253A"/>
@@ -3615,7 +4142,7 @@
       </w:pPr>
     </w:lvl>
   </w:abstractNum>
-  <w:abstractNum w:abstractNumId="14" w15:restartNumberingAfterBreak="0">
+  <w:abstractNum w:abstractNumId="16" w15:restartNumberingAfterBreak="0">
     <w:nsid w:val="3AF32C12"/>
     <w:multiLevelType w:val="hybridMultilevel"/>
     <w:tmpl w:val="C3D44A2C"/>
@@ -3704,7 +4231,7 @@
       </w:pPr>
     </w:lvl>
   </w:abstractNum>
-  <w:abstractNum w:abstractNumId="15" w15:restartNumberingAfterBreak="0">
+  <w:abstractNum w:abstractNumId="17" w15:restartNumberingAfterBreak="0">
     <w:nsid w:val="3D6E6FB3"/>
     <w:multiLevelType w:val="hybridMultilevel"/>
     <w:tmpl w:val="2490049A"/>
@@ -3793,7 +4320,96 @@
       </w:pPr>
     </w:lvl>
   </w:abstractNum>
-  <w:abstractNum w:abstractNumId="16" w15:restartNumberingAfterBreak="0">
+  <w:abstractNum w:abstractNumId="18" w15:restartNumberingAfterBreak="0">
+    <w:nsid w:val="3F60029B"/>
+    <w:multiLevelType w:val="hybridMultilevel"/>
+    <w:tmpl w:val="39967826"/>
+    <w:lvl w:ilvl="0" w:tplc="2200CFF4">
+      <w:start w:val="1"/>
+      <w:numFmt w:val="lowerRoman"/>
+      <w:lvlText w:val="%1)"/>
+      <w:lvlJc w:val="left"/>
+      <w:pPr>
+        <w:ind w:left="1080" w:hanging="720"/>
+      </w:pPr>
+      <w:rPr>
+        <w:rFonts w:hint="default"/>
+      </w:rPr>
+    </w:lvl>
+    <w:lvl w:ilvl="1" w:tplc="04090019" w:tentative="1">
+      <w:start w:val="1"/>
+      <w:numFmt w:val="lowerLetter"/>
+      <w:lvlText w:val="%2."/>
+      <w:lvlJc w:val="left"/>
+      <w:pPr>
+        <w:ind w:left="1440" w:hanging="360"/>
+      </w:pPr>
+    </w:lvl>
+    <w:lvl w:ilvl="2" w:tplc="0409001B" w:tentative="1">
+      <w:start w:val="1"/>
+      <w:numFmt w:val="lowerRoman"/>
+      <w:lvlText w:val="%3."/>
+      <w:lvlJc w:val="right"/>
+      <w:pPr>
+        <w:ind w:left="2160" w:hanging="180"/>
+      </w:pPr>
+    </w:lvl>
+    <w:lvl w:ilvl="3" w:tplc="0409000F" w:tentative="1">
+      <w:start w:val="1"/>
+      <w:numFmt w:val="decimal"/>
+      <w:lvlText w:val="%4."/>
+      <w:lvlJc w:val="left"/>
+      <w:pPr>
+        <w:ind w:left="2880" w:hanging="360"/>
+      </w:pPr>
+    </w:lvl>
+    <w:lvl w:ilvl="4" w:tplc="04090019" w:tentative="1">
+      <w:start w:val="1"/>
+      <w:numFmt w:val="lowerLetter"/>
+      <w:lvlText w:val="%5."/>
+      <w:lvlJc w:val="left"/>
+      <w:pPr>
+        <w:ind w:left="3600" w:hanging="360"/>
+      </w:pPr>
+    </w:lvl>
+    <w:lvl w:ilvl="5" w:tplc="0409001B" w:tentative="1">
+      <w:start w:val="1"/>
+      <w:numFmt w:val="lowerRoman"/>
+      <w:lvlText w:val="%6."/>
+      <w:lvlJc w:val="right"/>
+      <w:pPr>
+        <w:ind w:left="4320" w:hanging="180"/>
+      </w:pPr>
+    </w:lvl>
+    <w:lvl w:ilvl="6" w:tplc="0409000F" w:tentative="1">
+      <w:start w:val="1"/>
+      <w:numFmt w:val="decimal"/>
+      <w:lvlText w:val="%7."/>
+      <w:lvlJc w:val="left"/>
+      <w:pPr>
+        <w:ind w:left="5040" w:hanging="360"/>
+      </w:pPr>
+    </w:lvl>
+    <w:lvl w:ilvl="7" w:tplc="04090019" w:tentative="1">
+      <w:start w:val="1"/>
+      <w:numFmt w:val="lowerLetter"/>
+      <w:lvlText w:val="%8."/>
+      <w:lvlJc w:val="left"/>
+      <w:pPr>
+        <w:ind w:left="5760" w:hanging="360"/>
+      </w:pPr>
+    </w:lvl>
+    <w:lvl w:ilvl="8" w:tplc="0409001B" w:tentative="1">
+      <w:start w:val="1"/>
+      <w:numFmt w:val="lowerRoman"/>
+      <w:lvlText w:val="%9."/>
+      <w:lvlJc w:val="right"/>
+      <w:pPr>
+        <w:ind w:left="6480" w:hanging="180"/>
+      </w:pPr>
+    </w:lvl>
+  </w:abstractNum>
+  <w:abstractNum w:abstractNumId="19" w15:restartNumberingAfterBreak="0">
     <w:nsid w:val="418B42F6"/>
     <w:multiLevelType w:val="hybridMultilevel"/>
     <w:tmpl w:val="EE2E241C"/>
@@ -3882,7 +4498,7 @@
       </w:pPr>
     </w:lvl>
   </w:abstractNum>
-  <w:abstractNum w:abstractNumId="17" w15:restartNumberingAfterBreak="0">
+  <w:abstractNum w:abstractNumId="20" w15:restartNumberingAfterBreak="0">
     <w:nsid w:val="443559FE"/>
     <w:multiLevelType w:val="hybridMultilevel"/>
     <w:tmpl w:val="7436D9C0"/>
@@ -3971,7 +4587,7 @@
       </w:pPr>
     </w:lvl>
   </w:abstractNum>
-  <w:abstractNum w:abstractNumId="18" w15:restartNumberingAfterBreak="0">
+  <w:abstractNum w:abstractNumId="21" w15:restartNumberingAfterBreak="0">
     <w:nsid w:val="4DC552C8"/>
     <w:multiLevelType w:val="hybridMultilevel"/>
     <w:tmpl w:val="549C5A7E"/>
@@ -4060,7 +4676,7 @@
       </w:pPr>
     </w:lvl>
   </w:abstractNum>
-  <w:abstractNum w:abstractNumId="19" w15:restartNumberingAfterBreak="0">
+  <w:abstractNum w:abstractNumId="22" w15:restartNumberingAfterBreak="0">
     <w:nsid w:val="4F6C2717"/>
     <w:multiLevelType w:val="hybridMultilevel"/>
     <w:tmpl w:val="53A0A0CC"/>
@@ -4149,7 +4765,7 @@
       </w:pPr>
     </w:lvl>
   </w:abstractNum>
-  <w:abstractNum w:abstractNumId="20" w15:restartNumberingAfterBreak="0">
+  <w:abstractNum w:abstractNumId="23" w15:restartNumberingAfterBreak="0">
     <w:nsid w:val="53733CE4"/>
     <w:multiLevelType w:val="hybridMultilevel"/>
     <w:tmpl w:val="0E9E3FFA"/>
@@ -4238,7 +4854,96 @@
       </w:pPr>
     </w:lvl>
   </w:abstractNum>
-  <w:abstractNum w:abstractNumId="21" w15:restartNumberingAfterBreak="0">
+  <w:abstractNum w:abstractNumId="24" w15:restartNumberingAfterBreak="0">
+    <w:nsid w:val="5FB200DF"/>
+    <w:multiLevelType w:val="hybridMultilevel"/>
+    <w:tmpl w:val="E5CC7614"/>
+    <w:lvl w:ilvl="0" w:tplc="52B8C428">
+      <w:start w:val="1"/>
+      <w:numFmt w:val="lowerRoman"/>
+      <w:lvlText w:val="%1)"/>
+      <w:lvlJc w:val="left"/>
+      <w:pPr>
+        <w:ind w:left="1080" w:hanging="720"/>
+      </w:pPr>
+      <w:rPr>
+        <w:rFonts w:hint="default"/>
+      </w:rPr>
+    </w:lvl>
+    <w:lvl w:ilvl="1" w:tplc="04090019" w:tentative="1">
+      <w:start w:val="1"/>
+      <w:numFmt w:val="lowerLetter"/>
+      <w:lvlText w:val="%2."/>
+      <w:lvlJc w:val="left"/>
+      <w:pPr>
+        <w:ind w:left="1440" w:hanging="360"/>
+      </w:pPr>
+    </w:lvl>
+    <w:lvl w:ilvl="2" w:tplc="0409001B" w:tentative="1">
+      <w:start w:val="1"/>
+      <w:numFmt w:val="lowerRoman"/>
+      <w:lvlText w:val="%3."/>
+      <w:lvlJc w:val="right"/>
+      <w:pPr>
+        <w:ind w:left="2160" w:hanging="180"/>
+      </w:pPr>
+    </w:lvl>
+    <w:lvl w:ilvl="3" w:tplc="0409000F" w:tentative="1">
+      <w:start w:val="1"/>
+      <w:numFmt w:val="decimal"/>
+      <w:lvlText w:val="%4."/>
+      <w:lvlJc w:val="left"/>
+      <w:pPr>
+        <w:ind w:left="2880" w:hanging="360"/>
+      </w:pPr>
+    </w:lvl>
+    <w:lvl w:ilvl="4" w:tplc="04090019" w:tentative="1">
+      <w:start w:val="1"/>
+      <w:numFmt w:val="lowerLetter"/>
+      <w:lvlText w:val="%5."/>
+      <w:lvlJc w:val="left"/>
+      <w:pPr>
+        <w:ind w:left="3600" w:hanging="360"/>
+      </w:pPr>
+    </w:lvl>
+    <w:lvl w:ilvl="5" w:tplc="0409001B" w:tentative="1">
+      <w:start w:val="1"/>
+      <w:numFmt w:val="lowerRoman"/>
+      <w:lvlText w:val="%6."/>
+      <w:lvlJc w:val="right"/>
+      <w:pPr>
+        <w:ind w:left="4320" w:hanging="180"/>
+      </w:pPr>
+    </w:lvl>
+    <w:lvl w:ilvl="6" w:tplc="0409000F" w:tentative="1">
+      <w:start w:val="1"/>
+      <w:numFmt w:val="decimal"/>
+      <w:lvlText w:val="%7."/>
+      <w:lvlJc w:val="left"/>
+      <w:pPr>
+        <w:ind w:left="5040" w:hanging="360"/>
+      </w:pPr>
+    </w:lvl>
+    <w:lvl w:ilvl="7" w:tplc="04090019" w:tentative="1">
+      <w:start w:val="1"/>
+      <w:numFmt w:val="lowerLetter"/>
+      <w:lvlText w:val="%8."/>
+      <w:lvlJc w:val="left"/>
+      <w:pPr>
+        <w:ind w:left="5760" w:hanging="360"/>
+      </w:pPr>
+    </w:lvl>
+    <w:lvl w:ilvl="8" w:tplc="0409001B" w:tentative="1">
+      <w:start w:val="1"/>
+      <w:numFmt w:val="lowerRoman"/>
+      <w:lvlText w:val="%9."/>
+      <w:lvlJc w:val="right"/>
+      <w:pPr>
+        <w:ind w:left="6480" w:hanging="180"/>
+      </w:pPr>
+    </w:lvl>
+  </w:abstractNum>
+  <w:abstractNum w:abstractNumId="25" w15:restartNumberingAfterBreak="0">
     <w:nsid w:val="620C27A8"/>
     <w:multiLevelType w:val="multilevel"/>
     <w:tmpl w:val="2EF4D372"/>
@@ -4351,7 +5056,7 @@
       </w:rPr>
     </w:lvl>
   </w:abstractNum>
-  <w:abstractNum w:abstractNumId="22" w15:restartNumberingAfterBreak="0">
+  <w:abstractNum w:abstractNumId="26" w15:restartNumberingAfterBreak="0">
     <w:nsid w:val="688220CD"/>
     <w:multiLevelType w:val="hybridMultilevel"/>
     <w:tmpl w:val="1548E8E2"/>
@@ -4440,7 +5145,96 @@
       </w:pPr>
     </w:lvl>
   </w:abstractNum>
-  <w:abstractNum w:abstractNumId="23" w15:restartNumberingAfterBreak="0">
+  <w:abstractNum w:abstractNumId="27" w15:restartNumberingAfterBreak="0">
+    <w:nsid w:val="6AC37F82"/>
+    <w:multiLevelType w:val="hybridMultilevel"/>
+    <w:tmpl w:val="FC62FDF2"/>
+    <w:lvl w:ilvl="0" w:tplc="FDBE1682">
+      <w:start w:val="1"/>
+      <w:numFmt w:val="decimal"/>
+      <w:lvlText w:val="%1)"/>
+      <w:lvlJc w:val="left"/>
+      <w:pPr>
+        <w:ind w:left="1440" w:hanging="360"/>
+      </w:pPr>
+      <w:rPr>
+        <w:rFonts w:hint="default"/>
+      </w:rPr>
+    </w:lvl>
+    <w:lvl w:ilvl="1" w:tplc="04090019" w:tentative="1">
+      <w:start w:val="1"/>
+      <w:numFmt w:val="lowerLetter"/>
+      <w:lvlText w:val="%2."/>
+      <w:lvlJc w:val="left"/>
+      <w:pPr>
+        <w:ind w:left="2160" w:hanging="360"/>
+      </w:pPr>
+    </w:lvl>
+    <w:lvl w:ilvl="2" w:tplc="0409001B" w:tentative="1">
+      <w:start w:val="1"/>
+      <w:numFmt w:val="lowerRoman"/>
+      <w:lvlText w:val="%3."/>
+      <w:lvlJc w:val="right"/>
+      <w:pPr>
+        <w:ind w:left="2880" w:hanging="180"/>
+      </w:pPr>
+    </w:lvl>
+    <w:lvl w:ilvl="3" w:tplc="0409000F" w:tentative="1">
+      <w:start w:val="1"/>
+      <w:numFmt w:val="decimal"/>
+      <w:lvlText w:val="%4."/>
+      <w:lvlJc w:val="left"/>
+      <w:pPr>
+        <w:ind w:left="3600" w:hanging="360"/>
+      </w:pPr>
+    </w:lvl>
+    <w:lvl w:ilvl="4" w:tplc="04090019" w:tentative="1">
+      <w:start w:val="1"/>
+      <w:numFmt w:val="lowerLetter"/>
+      <w:lvlText w:val="%5."/>
+      <w:lvlJc w:val="left"/>
+      <w:pPr>
+        <w:ind w:left="4320" w:hanging="360"/>
+      </w:pPr>
+    </w:lvl>
+    <w:lvl w:ilvl="5" w:tplc="0409001B" w:tentative="1">
+      <w:start w:val="1"/>
+      <w:numFmt w:val="lowerRoman"/>
+      <w:lvlText w:val="%6."/>
+      <w:lvlJc w:val="right"/>
+      <w:pPr>
+        <w:ind w:left="5040" w:hanging="180"/>
+      </w:pPr>
+    </w:lvl>
+    <w:lvl w:ilvl="6" w:tplc="0409000F" w:tentative="1">
+      <w:start w:val="1"/>
+      <w:numFmt w:val="decimal"/>
+      <w:lvlText w:val="%7."/>
+      <w:lvlJc w:val="left"/>
+      <w:pPr>
+        <w:ind w:left="5760" w:hanging="360"/>
+      </w:pPr>
+    </w:lvl>
+    <w:lvl w:ilvl="7" w:tplc="04090019" w:tentative="1">
+      <w:start w:val="1"/>
+      <w:numFmt w:val="lowerLetter"/>
+      <w:lvlText w:val="%8."/>
+      <w:lvlJc w:val="left"/>
+      <w:pPr>
+        <w:ind w:left="6480" w:hanging="360"/>
+      </w:pPr>
+    </w:lvl>
+    <w:lvl w:ilvl="8" w:tplc="0409001B" w:tentative="1">
+      <w:start w:val="1"/>
+      <w:numFmt w:val="lowerRoman"/>
+      <w:lvlText w:val="%9."/>
+      <w:lvlJc w:val="right"/>
+      <w:pPr>
+        <w:ind w:left="7200" w:hanging="180"/>
+      </w:pPr>
+    </w:lvl>
+  </w:abstractNum>
+  <w:abstractNum w:abstractNumId="28" w15:restartNumberingAfterBreak="0">
     <w:nsid w:val="739D282B"/>
     <w:multiLevelType w:val="multilevel"/>
     <w:tmpl w:val="42FADBB4"/>
@@ -4553,7 +5347,7 @@
       </w:rPr>
     </w:lvl>
   </w:abstractNum>
-  <w:abstractNum w:abstractNumId="24" w15:restartNumberingAfterBreak="0">
+  <w:abstractNum w:abstractNumId="29" w15:restartNumberingAfterBreak="0">
     <w:nsid w:val="744E165A"/>
     <w:multiLevelType w:val="hybridMultilevel"/>
     <w:tmpl w:val="B4DA9B72"/>
@@ -4642,7 +5436,7 @@
       </w:pPr>
     </w:lvl>
   </w:abstractNum>
-  <w:abstractNum w:abstractNumId="25" w15:restartNumberingAfterBreak="0">
+  <w:abstractNum w:abstractNumId="30" w15:restartNumberingAfterBreak="0">
     <w:nsid w:val="754F32B2"/>
     <w:multiLevelType w:val="multilevel"/>
     <w:tmpl w:val="3CC2492C"/>
@@ -4755,7 +5549,7 @@
       </w:rPr>
     </w:lvl>
   </w:abstractNum>
-  <w:abstractNum w:abstractNumId="26" w15:restartNumberingAfterBreak="0">
+  <w:abstractNum w:abstractNumId="31" w15:restartNumberingAfterBreak="0">
     <w:nsid w:val="77AD67D5"/>
     <w:multiLevelType w:val="hybridMultilevel"/>
     <w:tmpl w:val="796EDEF2"/>
@@ -4844,7 +5638,7 @@
       </w:pPr>
     </w:lvl>
   </w:abstractNum>
-  <w:abstractNum w:abstractNumId="27" w15:restartNumberingAfterBreak="0">
+  <w:abstractNum w:abstractNumId="32" w15:restartNumberingAfterBreak="0">
     <w:nsid w:val="7974238D"/>
     <w:multiLevelType w:val="multilevel"/>
     <w:tmpl w:val="1C0C79DA"/>
@@ -4958,55 +5752,55 @@
     </w:lvl>
   </w:abstractNum>
   <w:num w:numId="1" w16cid:durableId="1087111412">
-    <w:abstractNumId w:val="21"/>
+    <w:abstractNumId w:val="25"/>
   </w:num>
   <w:num w:numId="2" w16cid:durableId="1104686882">
-    <w:abstractNumId w:val="25"/>
+    <w:abstractNumId w:val="30"/>
   </w:num>
   <w:num w:numId="3" w16cid:durableId="1947731479">
-    <w:abstractNumId w:val="7"/>
+    <w:abstractNumId w:val="8"/>
   </w:num>
   <w:num w:numId="4" w16cid:durableId="1227182890">
-    <w:abstractNumId w:val="23"/>
+    <w:abstractNumId w:val="28"/>
   </w:num>
   <w:num w:numId="5" w16cid:durableId="1424450701">
-    <w:abstractNumId w:val="27"/>
+    <w:abstractNumId w:val="32"/>
   </w:num>
   <w:num w:numId="6" w16cid:durableId="37437550">
     <w:abstractNumId w:val="4"/>
   </w:num>
   <w:num w:numId="7" w16cid:durableId="1428773715">
-    <w:abstractNumId w:val="19"/>
+    <w:abstractNumId w:val="22"/>
   </w:num>
   <w:num w:numId="8" w16cid:durableId="1400903529">
-    <w:abstractNumId w:val="20"/>
+    <w:abstractNumId w:val="23"/>
   </w:num>
   <w:num w:numId="9" w16cid:durableId="950160604">
-    <w:abstractNumId w:val="22"/>
+    <w:abstractNumId w:val="26"/>
   </w:num>
   <w:num w:numId="10" w16cid:durableId="567954900">
-    <w:abstractNumId w:val="12"/>
+    <w:abstractNumId w:val="13"/>
   </w:num>
   <w:num w:numId="11" w16cid:durableId="722949126">
-    <w:abstractNumId w:val="26"/>
+    <w:abstractNumId w:val="31"/>
   </w:num>
   <w:num w:numId="12" w16cid:durableId="1573542407">
     <w:abstractNumId w:val="3"/>
   </w:num>
   <w:num w:numId="13" w16cid:durableId="2129078717">
-    <w:abstractNumId w:val="11"/>
+    <w:abstractNumId w:val="12"/>
   </w:num>
   <w:num w:numId="14" w16cid:durableId="1227686016">
-    <w:abstractNumId w:val="15"/>
+    <w:abstractNumId w:val="17"/>
   </w:num>
   <w:num w:numId="15" w16cid:durableId="354234834">
     <w:abstractNumId w:val="0"/>
   </w:num>
   <w:num w:numId="16" w16cid:durableId="430202293">
-    <w:abstractNumId w:val="9"/>
+    <w:abstractNumId w:val="10"/>
   </w:num>
   <w:num w:numId="17" w16cid:durableId="1359501205">
-    <w:abstractNumId w:val="8"/>
+    <w:abstractNumId w:val="9"/>
   </w:num>
   <w:num w:numId="18" w16cid:durableId="903492572">
     <w:abstractNumId w:val="2"/>
@@ -5015,7 +5809,7 @@
     <w:abstractNumId w:val="5"/>
   </w:num>
   <w:num w:numId="20" w16cid:durableId="97263150">
-    <w:abstractNumId w:val="10"/>
+    <w:abstractNumId w:val="11"/>
   </w:num>
   <w:num w:numId="21" w16cid:durableId="1369911371">
     <w:abstractNumId w:val="1"/>
@@ -5024,28 +5818,43 @@
     <w:abstractNumId w:val="6"/>
   </w:num>
   <w:num w:numId="23" w16cid:durableId="307905216">
-    <w:abstractNumId w:val="17"/>
+    <w:abstractNumId w:val="20"/>
   </w:num>
   <w:num w:numId="24" w16cid:durableId="2117867502">
+    <w:abstractNumId w:val="21"/>
+  </w:num>
+  <w:num w:numId="25" w16cid:durableId="475100059">
+    <w:abstractNumId w:val="15"/>
+  </w:num>
+  <w:num w:numId="26" w16cid:durableId="1998486895">
+    <w:abstractNumId w:val="19"/>
+  </w:num>
+  <w:num w:numId="27" w16cid:durableId="1937057105">
+    <w:abstractNumId w:val="29"/>
+  </w:num>
+  <w:num w:numId="28" w16cid:durableId="1989360395">
+    <w:abstractNumId w:val="16"/>
+  </w:num>
+  <w:num w:numId="29" w16cid:durableId="292099095">
+    <w:abstractNumId w:val="7"/>
+  </w:num>
+  <w:num w:numId="30" w16cid:durableId="1265845976">
     <w:abstractNumId w:val="18"/>
   </w:num>
-  <w:num w:numId="25" w16cid:durableId="475100059">
-    <w:abstractNumId w:val="13"/>
+  <w:num w:numId="31" w16cid:durableId="460458566">
+    <w:abstractNumId w:val="14"/>
   </w:num>
-  <w:num w:numId="26" w16cid:durableId="1998486895">
-    <w:abstractNumId w:val="16"/>
-  </w:num>
-  <w:num w:numId="27" w16cid:durableId="1937057105">
+  <w:num w:numId="32" w16cid:durableId="1222326229">
     <w:abstractNumId w:val="24"/>
   </w:num>
-  <w:num w:numId="28" w16cid:durableId="1989360395">
-    <w:abstractNumId w:val="14"/>
+  <w:num w:numId="33" w16cid:durableId="1952930297">
+    <w:abstractNumId w:val="27"/>
   </w:num>
 </w:numbering>
 </file>
 
 <file path=word/styles.xml><?xml version="1.0" encoding="utf-8"?>
-<w:styles xmlns:mc="http://schemas.openxmlformats.org/markup-compatibility/2006" xmlns:r="http://schemas.openxmlformats.org/officeDocument/2006/relationships" xmlns:w="http://schemas.openxmlformats.org/wordprocessingml/2006/main" xmlns:w14="http://schemas.microsoft.com/office/word/2010/wordml" xmlns:w15="http://schemas.microsoft.com/office/word/2012/wordml" xmlns:w16cex="http://schemas.microsoft.com/office/word/2018/wordml/cex" xmlns:w16cid="http://schemas.microsoft.com/office/word/2016/wordml/cid" xmlns:w16="http://schemas.microsoft.com/office/word/2018/wordml" xmlns:w16sdtdh="http://schemas.microsoft.com/office/word/2020/wordml/sdtdatahash" xmlns:w16se="http://schemas.microsoft.com/office/word/2015/wordml/symex" mc:Ignorable="w14 w15 w16se w16cid w16 w16cex w16sdtdh">
+<w:styles xmlns:mc="http://schemas.openxmlformats.org/markup-compatibility/2006" xmlns:r="http://schemas.openxmlformats.org/officeDocument/2006/relationships" xmlns:w="http://schemas.openxmlformats.org/wordprocessingml/2006/main" xmlns:w14="http://schemas.microsoft.com/office/word/2010/wordml" xmlns:w15="http://schemas.microsoft.com/office/word/2012/wordml" xmlns:w16cex="http://schemas.microsoft.com/office/word/2018/wordml/cex" xmlns:w16cid="http://schemas.microsoft.com/office/word/2016/wordml/cid" xmlns:w16="http://schemas.microsoft.com/office/word/2018/wordml" xmlns:w16du="http://schemas.microsoft.com/office/word/2023/wordml/word16du" xmlns:w16sdtdh="http://schemas.microsoft.com/office/word/2020/wordml/sdtdatahash" xmlns:w16se="http://schemas.microsoft.com/office/word/2015/wordml/symex" mc:Ignorable="w14 w15 w16se w16cid w16 w16cex w16sdtdh w16du">
   <w:docDefaults>
     <w:rPrDefault>
       <w:rPr>

</xml_diff>